<commit_message>
Rebuttal: More questions of reviewer 1 answered
</commit_message>
<xml_diff>
--- a/Manuscript/1st resubmission/rebuttal.docx
+++ b/Manuscript/1st resubmission/rebuttal.docx
@@ -507,6 +507,49 @@
       <w:r>
         <w:rPr>
           <w:rtl w:val="0"/>
+          <w:lang w:val="en-US"/>
+        </w:rPr>
+        <w:t>We thank the reviewer for this comment that this terminology was indeed inconsistent. We have restructured the manuscript to avoid this term in the Introduction and introduce it in the Method section.</w:t>
+      </w:r>
+    </w:p>
+    <w:p>
+      <w:pPr>
+        <w:pStyle w:val="Body"/>
+        <w:bidi w:val="0"/>
+      </w:pPr>
+    </w:p>
+    <w:p>
+      <w:pPr>
+        <w:pStyle w:val="Body"/>
+        <w:rPr>
+          <w:i w:val="1"/>
+          <w:iCs w:val="1"/>
+        </w:rPr>
+      </w:pPr>
+      <w:r>
+        <w:rPr>
+          <w:i w:val="1"/>
+          <w:iCs w:val="1"/>
+          <w:rtl w:val="0"/>
+          <w:lang w:val="en-US"/>
+        </w:rPr>
+        <w:t>With regard to the analysis of power grid frequency time series (Sec. 3.3, Fig. 6) The criterion followed by the authors to evaluate the importance of the spectral peaks is unclear.</w:t>
+      </w:r>
+    </w:p>
+    <w:p>
+      <w:pPr>
+        <w:pStyle w:val="Body"/>
+        <w:bidi w:val="0"/>
+      </w:pPr>
+    </w:p>
+    <w:p>
+      <w:pPr>
+        <w:pStyle w:val="Body"/>
+        <w:bidi w:val="0"/>
+      </w:pPr>
+      <w:r>
+        <w:rPr>
+          <w:rtl w:val="0"/>
         </w:rPr>
         <w:t>TBD</w:t>
       </w:r>
@@ -532,7 +575,7 @@
           <w:rtl w:val="0"/>
           <w:lang w:val="en-US"/>
         </w:rPr>
-        <w:t>With regard to the analysis of power grid frequency time series (Sec. 3.3, Fig. 6) The criterion followed by the authors to evaluate the importance of the spectral peaks is unclear.</w:t>
+        <w:t>Overall, the details of the power spectrum estimation procedure are not fully described: in particular, no information on windowing is provided. It is thus hard to evaluate the significance of the "peak splitting" discussed by the authors in Sec. 3.3 and concerning Fig. 6(A): could this splitting be due to spurious effects such as spectral leakage? It is worth noting that the information on windowing is instead provided in the case of the "evolutionary" spectra of Earth's orbit data.</w:t>
       </w:r>
     </w:p>
     <w:p>
@@ -574,48 +617,6 @@
           <w:rtl w:val="0"/>
           <w:lang w:val="en-US"/>
         </w:rPr>
-        <w:t>Overall, the details of the power spectrum estimation procedure are not fully described: in particular, no information on windowing is provided. It is thus hard to evaluate the significance of the "peak splitting" discussed by the authors in Sec. 3.3 and concerning Fig. 6(A): could this splitting be due to spurious effects such as spectral leakage? It is worth noting that the information on windowing is instead provided in the case of the "evolutionary" spectra of Earth's orbit data.</w:t>
-      </w:r>
-    </w:p>
-    <w:p>
-      <w:pPr>
-        <w:pStyle w:val="Body"/>
-        <w:bidi w:val="0"/>
-      </w:pPr>
-    </w:p>
-    <w:p>
-      <w:pPr>
-        <w:pStyle w:val="Body"/>
-        <w:bidi w:val="0"/>
-      </w:pPr>
-      <w:r>
-        <w:rPr>
-          <w:rtl w:val="0"/>
-        </w:rPr>
-        <w:t>TBD</w:t>
-      </w:r>
-    </w:p>
-    <w:p>
-      <w:pPr>
-        <w:pStyle w:val="Body"/>
-        <w:bidi w:val="0"/>
-      </w:pPr>
-    </w:p>
-    <w:p>
-      <w:pPr>
-        <w:pStyle w:val="Body"/>
-        <w:rPr>
-          <w:i w:val="1"/>
-          <w:iCs w:val="1"/>
-        </w:rPr>
-      </w:pPr>
-      <w:r>
-        <w:rPr>
-          <w:i w:val="1"/>
-          <w:iCs w:val="1"/>
-          <w:rtl w:val="0"/>
-          <w:lang w:val="en-US"/>
-        </w:rPr>
         <w:t>The claimed robustness to noise is evaluated by showing the results of the method applied to the Roessler system with 5% additive Gaussian white noise (Fig. A2). While the results indeed appear to be unchanged with respect to the noiseless case (Fig. 4), a single example is hardly sufficient to claim that the method is "robust to noise". At which signal-to-noise ratio does the method fail to provide reliable results?</w:t>
       </w:r>
     </w:p>
@@ -633,8 +634,9 @@
       <w:r>
         <w:rPr>
           <w:rtl w:val="0"/>
-        </w:rPr>
-        <w:t>TBD</w:t>
+          <w:lang w:val="de-DE"/>
+        </w:rPr>
+        <w:t>We agree with this comment and added a more sophisticated analysis, which results in two additional figures in the manuscript (Fig. 5 and Fig. A3). In Figure 5 we basically show that the peak positions found in the inter-spike spectra for different noise levels (ranging from 1%-50% additive noise) do not change at all or only slightly, whereas the amplitudes do change. However, this depends on the underlying system as well as on the regularisation parameter chosen for obtaining the inter-spike spectrum. In Figure A3 we show the deviations of the noisy inter-spike spectra with respect to the noise-free spectrum by using the Wasserstein distance.</w:t>
       </w:r>
     </w:p>
     <w:p>
@@ -677,7 +679,85 @@
           <w:rtl w:val="0"/>
           <w:lang w:val="en-US"/>
         </w:rPr>
-        <w:t>We do not agree with this criticism. "Powerspectrum" (or "power spectrum") is common term in data analysis, see, e.g., &lt;https://mathworld.wolfram.com/PowerSpectrum.html&gt;. Nevertheless, we have modified the term to "power spectral density".</w:t>
+        <w:t xml:space="preserve">We do not agree with this criticism. "Powerspectrum" (or "power spectrum") is common term in data analysis, see, e.g., </w:t>
+      </w:r>
+      <w:r>
+        <w:rPr>
+          <w:rStyle w:val="Hyperlink.0"/>
+        </w:rPr>
+        <w:fldChar w:fldCharType="begin" w:fldLock="0"/>
+      </w:r>
+      <w:r>
+        <w:rPr>
+          <w:rStyle w:val="Hyperlink.0"/>
+        </w:rPr>
+        <w:instrText xml:space="preserve"> HYPERLINK "https://mathworld.wolfram.com/PowerSpectrum.html"</w:instrText>
+      </w:r>
+      <w:r>
+        <w:rPr>
+          <w:rStyle w:val="Hyperlink.0"/>
+        </w:rPr>
+        <w:fldChar w:fldCharType="separate" w:fldLock="0"/>
+      </w:r>
+      <w:r>
+        <w:rPr>
+          <w:rStyle w:val="Hyperlink.0"/>
+          <w:rtl w:val="0"/>
+          <w:lang w:val="en-US"/>
+        </w:rPr>
+        <w:t>https://mathworld.wolfram.com/PowerSpectrum.html</w:t>
+      </w:r>
+      <w:r>
+        <w:rPr/>
+        <w:fldChar w:fldCharType="end" w:fldLock="0"/>
+      </w:r>
+      <w:r>
+        <w:rPr>
+          <w:rtl w:val="0"/>
+          <w:lang w:val="de-DE"/>
+        </w:rPr>
+        <w:t xml:space="preserve"> (or simply Google</w:t>
+      </w:r>
+      <w:r>
+        <w:rPr>
+          <w:rtl w:val="0"/>
+          <w:lang w:val="de-DE"/>
+        </w:rPr>
+        <w:t>’</w:t>
+      </w:r>
+      <w:r>
+        <w:rPr>
+          <w:rtl w:val="0"/>
+          <w:lang w:val="de-DE"/>
+        </w:rPr>
+        <w:t>ing it)</w:t>
+      </w:r>
+      <w:r>
+        <w:rPr>
+          <w:rtl w:val="0"/>
+          <w:lang w:val="en-US"/>
+        </w:rPr>
+        <w:t>. Nevertheless, we have modified the term to "power spectral density</w:t>
+      </w:r>
+      <w:r>
+        <w:rPr>
+          <w:rtl w:val="0"/>
+          <w:lang w:val="de-DE"/>
+        </w:rPr>
+        <w:t xml:space="preserve">” </w:t>
+      </w:r>
+      <w:r>
+        <w:rPr>
+          <w:rtl w:val="0"/>
+          <w:lang w:val="de-DE"/>
+        </w:rPr>
+        <w:t>as the reviewer suggested</w:t>
+      </w:r>
+      <w:r>
+        <w:rPr>
+          <w:rtl w:val="0"/>
+        </w:rPr>
+        <w:t>.</w:t>
       </w:r>
     </w:p>
     <w:p>
@@ -718,8 +798,23 @@
       <w:r>
         <w:rPr>
           <w:rtl w:val="0"/>
-        </w:rPr>
-        <w:t>TBD</w:t>
+          <w:lang w:val="en-US"/>
+        </w:rPr>
+        <w:t>We believe that in principle it should be possible for the reader to understand certain sections if they are read individually. Since this abbreviation is central to the method presented, we introduce it in the introduction, the method</w:t>
+      </w:r>
+      <w:r>
+        <w:rPr>
+          <w:rtl w:val="0"/>
+          <w:lang w:val="de-DE"/>
+        </w:rPr>
+        <w:t>-section</w:t>
+      </w:r>
+      <w:r>
+        <w:rPr>
+          <w:rtl w:val="0"/>
+          <w:lang w:val="en-US"/>
+        </w:rPr>
+        <w:t xml:space="preserve"> and the conclusion.</w:t>
       </w:r>
     </w:p>
     <w:p>
@@ -803,8 +898,16 @@
       <w:r>
         <w:rPr>
           <w:rtl w:val="0"/>
-        </w:rPr>
-        <w:t>TBD</w:t>
+          <w:lang w:val="de-DE"/>
+        </w:rPr>
+        <w:t xml:space="preserve">It was referring to the previous sentence, </w:t>
+      </w:r>
+      <w:r>
+        <w:rPr>
+          <w:rtl w:val="0"/>
+          <w:lang w:val="en-US"/>
+        </w:rPr>
+        <w:t>but we have now clarified that sentence.</w:t>
       </w:r>
     </w:p>
     <w:p>
@@ -1449,6 +1552,14 @@
           <w14:srgbClr w14:val="000000"/>
         </w14:solidFill>
       </w14:textFill>
+    </w:rPr>
+  </w:style>
+  <w:style w:type="character" w:styleId="Hyperlink.0">
+    <w:name w:val="Hyperlink.0"/>
+    <w:basedOn w:val="Hyperlink"/>
+    <w:next w:val="Hyperlink.0"/>
+    <w:rPr>
+      <w:u w:val="single"/>
     </w:rPr>
   </w:style>
 </w:styles>

</xml_diff>

<commit_message>
Very last polishing before resubmission
</commit_message>
<xml_diff>
--- a/Manuscript/1st resubmission/rebuttal.docx
+++ b/Manuscript/1st resubmission/rebuttal.docx
@@ -5,31 +5,29 @@
     <w:p>
       <w:pPr>
         <w:pStyle w:val="Heading"/>
-        <w:bidi w:val="0"/>
-      </w:pPr>
-      <w:r>
-        <w:rPr>
-          <w:rtl w:val="0"/>
+      </w:pPr>
+      <w:r>
+        <w:rPr>
+          <w:rStyle w:val="None A"/>
+          <w:rtl w:val="0"/>
+          <w:lang w:val="it-IT"/>
         </w:rPr>
         <w:t>Rebuttal letter (entropy-1919488)</w:t>
       </w:r>
     </w:p>
     <w:p>
       <w:pPr>
-        <w:pStyle w:val="Body"/>
-        <w:bidi w:val="0"/>
-      </w:pPr>
-    </w:p>
-    <w:p>
-      <w:pPr>
-        <w:pStyle w:val="Body"/>
-        <w:bidi w:val="0"/>
-      </w:pPr>
-    </w:p>
-    <w:p>
-      <w:pPr>
-        <w:pStyle w:val="Body"/>
-        <w:bidi w:val="0"/>
+        <w:pStyle w:val="Body A"/>
+      </w:pPr>
+    </w:p>
+    <w:p>
+      <w:pPr>
+        <w:pStyle w:val="Body A"/>
+      </w:pPr>
+    </w:p>
+    <w:p>
+      <w:pPr>
+        <w:pStyle w:val="Body A"/>
       </w:pPr>
       <w:r>
         <w:rPr>
@@ -40,7 +38,6 @@
       </w:r>
       <w:r>
         <w:rPr>
-          <w:rStyle w:val="None"/>
           <w:i w:val="1"/>
           <w:iCs w:val="1"/>
           <w:rtl w:val="0"/>
@@ -58,40 +55,39 @@
     </w:p>
     <w:p>
       <w:pPr>
-        <w:pStyle w:val="Body"/>
-        <w:bidi w:val="0"/>
+        <w:pStyle w:val="Body A"/>
       </w:pPr>
     </w:p>
     <w:p>
       <w:pPr>
         <w:pStyle w:val="Heading 2"/>
-        <w:bidi w:val="0"/>
-      </w:pPr>
-      <w:r>
-        <w:rPr>
-          <w:rtl w:val="0"/>
+      </w:pPr>
+      <w:r>
+        <w:rPr>
+          <w:rStyle w:val="None A"/>
+          <w:rtl w:val="0"/>
+          <w:lang w:val="en-US"/>
         </w:rPr>
         <w:t>Reviewer 1</w:t>
       </w:r>
     </w:p>
     <w:p>
       <w:pPr>
-        <w:pStyle w:val="Body"/>
-        <w:bidi w:val="0"/>
-      </w:pPr>
-    </w:p>
-    <w:p>
-      <w:pPr>
-        <w:pStyle w:val="Body"/>
-        <w:bidi w:val="0"/>
-      </w:pPr>
-    </w:p>
-    <w:p>
-      <w:pPr>
-        <w:pStyle w:val="Body"/>
-        <w:rPr>
-          <w:i w:val="1"/>
-          <w:iCs w:val="1"/>
+        <w:pStyle w:val="Body A"/>
+      </w:pPr>
+    </w:p>
+    <w:p>
+      <w:pPr>
+        <w:pStyle w:val="Body A"/>
+      </w:pPr>
+    </w:p>
+    <w:p>
+      <w:pPr>
+        <w:pStyle w:val="Body A"/>
+        <w:rPr>
+          <w:i w:val="1"/>
+          <w:iCs w:val="1"/>
+          <w:lang w:val="en-US"/>
         </w:rPr>
       </w:pPr>
       <w:r>
@@ -106,14 +102,12 @@
     </w:p>
     <w:p>
       <w:pPr>
-        <w:pStyle w:val="Body"/>
-        <w:bidi w:val="0"/>
-      </w:pPr>
-    </w:p>
-    <w:p>
-      <w:pPr>
-        <w:pStyle w:val="Body"/>
-        <w:bidi w:val="0"/>
+        <w:pStyle w:val="Body A"/>
+      </w:pPr>
+    </w:p>
+    <w:p>
+      <w:pPr>
+        <w:pStyle w:val="Body A"/>
       </w:pPr>
       <w:r>
         <w:rPr>
@@ -124,7 +118,8 @@
       </w:r>
       <w:r>
         <w:rPr>
-          <w:rtl w:val="1"/>
+          <w:rtl w:val="0"/>
+          <w:lang w:val="it-IT"/>
         </w:rPr>
         <w:t xml:space="preserve">‘ </w:t>
       </w:r>
@@ -133,24 +128,641 @@
           <w:rtl w:val="0"/>
           <w:lang w:val="en-US"/>
         </w:rPr>
-        <w:t>comments we restructured and extended the introd</w:t>
-      </w:r>
-      <w:r>
-        <w:rPr>
-          <w:rtl w:val="0"/>
-          <w:lang w:val="de-DE"/>
-        </w:rPr>
-        <w:t>u</w:t>
-      </w:r>
-      <w:r>
-        <w:rPr>
-          <w:rtl w:val="0"/>
-          <w:lang w:val="en-US"/>
-        </w:rPr>
-        <w:t xml:space="preserve">ction to make our approach clearer. In the revised version we improved also the literature review in the introduction. The summary of the solution proposed, as well as pros and cons are provided in the conclusion section, as we believe this section is </w:t>
-      </w:r>
-      <w:r>
-        <w:rPr>
+        <w:t>comments we restructured and extended the introduction to make our approach clearer. In the revised version we improved also the literature review in the introduction. The summary of the solution proposed, as well as pros and cons are provided in the conclusion section, as we believe this section is more suitable place for their presentation.</w:t>
+      </w:r>
+    </w:p>
+    <w:p>
+      <w:pPr>
+        <w:pStyle w:val="Body A"/>
+      </w:pPr>
+    </w:p>
+    <w:p>
+      <w:pPr>
+        <w:pStyle w:val="Body A"/>
+      </w:pPr>
+    </w:p>
+    <w:p>
+      <w:pPr>
+        <w:pStyle w:val="Body A"/>
+        <w:rPr>
+          <w:i w:val="1"/>
+          <w:iCs w:val="1"/>
+          <w:lang w:val="en-US"/>
+        </w:rPr>
+      </w:pPr>
+      <w:r>
+        <w:rPr>
+          <w:i w:val="1"/>
+          <w:iCs w:val="1"/>
+          <w:rtl w:val="0"/>
+          <w:lang w:val="en-US"/>
+        </w:rPr>
+        <w:t>Equation (1) is poorly introduced. Although the authors cite a reference ([1]), the x_i, x_j vectors, as well as the parameters d and N, are not explained. The "trajectory x_i", for example, is introduced only at the end of page 1. Moreover, R_{i,j}(\epsilon) is not explicitly stated and explained.</w:t>
+      </w:r>
+    </w:p>
+    <w:p>
+      <w:pPr>
+        <w:pStyle w:val="Body A"/>
+      </w:pPr>
+    </w:p>
+    <w:p>
+      <w:pPr>
+        <w:pStyle w:val="Body A"/>
+        <w:rPr>
+          <w:lang w:val="en-US"/>
+        </w:rPr>
+      </w:pPr>
+      <w:r>
+        <w:rPr>
+          <w:rtl w:val="0"/>
+          <w:lang w:val="en-US"/>
+        </w:rPr>
+        <w:t>In the revised version of the manuscript we have explained all variables and parameters in equation (1). So, an unfamiliar reader could also easily follow the method.</w:t>
+      </w:r>
+    </w:p>
+    <w:p>
+      <w:pPr>
+        <w:pStyle w:val="Body A"/>
+        <w:rPr>
+          <w:lang w:val="en-US"/>
+        </w:rPr>
+      </w:pPr>
+    </w:p>
+    <w:p>
+      <w:pPr>
+        <w:pStyle w:val="Body A"/>
+      </w:pPr>
+    </w:p>
+    <w:p>
+      <w:pPr>
+        <w:pStyle w:val="Body A"/>
+        <w:rPr>
+          <w:i w:val="1"/>
+          <w:iCs w:val="1"/>
+          <w:lang w:val="en-US"/>
+        </w:rPr>
+      </w:pPr>
+      <w:r>
+        <w:rPr>
+          <w:i w:val="1"/>
+          <w:iCs w:val="1"/>
+          <w:rtl w:val="0"/>
+          <w:lang w:val="en-US"/>
+        </w:rPr>
+        <w:t>(lines 20-21) "Furthermore, the correlation structures of higher dimensional spaces can be resolved in the recurrence-derived Fourier-spectrum." What do the authors mean with "correlation structures of higher dimensional spaces"? And what do they mean with the term "resolve"?</w:t>
+      </w:r>
+    </w:p>
+    <w:p>
+      <w:pPr>
+        <w:pStyle w:val="Body A"/>
+      </w:pPr>
+    </w:p>
+    <w:p>
+      <w:pPr>
+        <w:pStyle w:val="Body A"/>
+      </w:pPr>
+      <w:r>
+        <w:rPr>
+          <w:rtl w:val="0"/>
+          <w:lang w:val="de-DE"/>
+        </w:rPr>
+        <w:t xml:space="preserve">The RP encodes arbitrary dimensional trajectories and its tau-RR serves as a plug-in for the auto-correlation function (explained in the same section), which is why we were talking of  </w:t>
+      </w:r>
+      <w:r>
+        <w:rPr>
+          <w:rtl w:val="0"/>
+          <w:lang w:val="en-US"/>
+        </w:rPr>
+        <w:t>"correlation structures of higher dimensional spaces</w:t>
+      </w:r>
+      <w:r>
+        <w:rPr>
+          <w:rtl w:val="0"/>
+          <w:lang w:val="de-DE"/>
+        </w:rPr>
+        <w:t>”</w:t>
+      </w:r>
+      <w:r>
+        <w:rPr>
+          <w:rtl w:val="0"/>
+          <w:lang w:val="de-DE"/>
+        </w:rPr>
+        <w:t xml:space="preserve">. In fact, this can be read from the Fourier spectrum of the tau-RR. We clarified this and restructured the according sentence. </w:t>
+      </w:r>
+    </w:p>
+    <w:p>
+      <w:pPr>
+        <w:pStyle w:val="Body A"/>
+      </w:pPr>
+    </w:p>
+    <w:p>
+      <w:pPr>
+        <w:pStyle w:val="Body A"/>
+      </w:pPr>
+    </w:p>
+    <w:p>
+      <w:pPr>
+        <w:pStyle w:val="Body A"/>
+        <w:rPr>
+          <w:i w:val="1"/>
+          <w:iCs w:val="1"/>
+          <w:lang w:val="en-US"/>
+        </w:rPr>
+      </w:pPr>
+      <w:r>
+        <w:rPr>
+          <w:i w:val="1"/>
+          <w:iCs w:val="1"/>
+          <w:rtl w:val="0"/>
+          <w:lang w:val="en-US"/>
+        </w:rPr>
+        <w:t>Figs. 2C, 2F: the "Inter Spike Spectrum of perfect DC" is equal to the "Inter Spike Spectrum of randomized DC", although the time domain signals (Figs. 2A, 2D, respectively) are not. This might prove that the new tool introduced in the manuscript is not invertible: Definitely a major issue.</w:t>
+      </w:r>
+    </w:p>
+    <w:p>
+      <w:pPr>
+        <w:pStyle w:val="Body A"/>
+      </w:pPr>
+    </w:p>
+    <w:p>
+      <w:pPr>
+        <w:pStyle w:val="Body A"/>
+        <w:rPr>
+          <w:lang w:val="de-DE"/>
+        </w:rPr>
+      </w:pPr>
+      <w:r>
+        <w:rPr>
+          <w:rtl w:val="0"/>
+          <w:lang w:val="de-DE"/>
+        </w:rPr>
+        <w:t xml:space="preserve">Yes, you are right. It is not invertible due to the sparse optimisation used. This is also stated and elaborated on in the </w:t>
+      </w:r>
+      <w:r>
+        <w:rPr>
+          <w:rtl w:val="0"/>
+          <w:lang w:val="de-DE"/>
+        </w:rPr>
+        <w:t>m</w:t>
+      </w:r>
+      <w:r>
+        <w:rPr>
+          <w:rtl w:val="0"/>
+          <w:lang w:val="de-DE"/>
+        </w:rPr>
+        <w:t>ethod-section.</w:t>
+      </w:r>
+    </w:p>
+    <w:p>
+      <w:pPr>
+        <w:pStyle w:val="Body A"/>
+        <w:rPr>
+          <w:lang w:val="de-DE"/>
+        </w:rPr>
+      </w:pPr>
+    </w:p>
+    <w:p>
+      <w:pPr>
+        <w:pStyle w:val="Body A"/>
+      </w:pPr>
+    </w:p>
+    <w:p>
+      <w:pPr>
+        <w:pStyle w:val="Body A"/>
+        <w:rPr>
+          <w:i w:val="1"/>
+          <w:iCs w:val="1"/>
+          <w:lang w:val="en-US"/>
+        </w:rPr>
+      </w:pPr>
+      <w:r>
+        <w:rPr>
+          <w:i w:val="1"/>
+          <w:iCs w:val="1"/>
+          <w:rtl w:val="0"/>
+          <w:lang w:val="en-US"/>
+        </w:rPr>
+        <w:t>(beginning of Sec. 2) "Let s(t_i) be the normalized signal we want to transform...". It is unclear how s(t_i) is obtained (i.e. "normalized") from x(t).</w:t>
+      </w:r>
+    </w:p>
+    <w:p>
+      <w:pPr>
+        <w:pStyle w:val="Body A"/>
+      </w:pPr>
+    </w:p>
+    <w:p>
+      <w:pPr>
+        <w:pStyle w:val="Body A"/>
+        <w:rPr>
+          <w:lang w:val="de-DE"/>
+        </w:rPr>
+      </w:pPr>
+      <w:r>
+        <w:rPr>
+          <w:rtl w:val="0"/>
+          <w:lang w:val="de-DE"/>
+        </w:rPr>
+        <w:t>We thank the reviewer for pointing out this negligence. We gave the necessary information in the text (min-max normalization is used).</w:t>
+      </w:r>
+    </w:p>
+    <w:p>
+      <w:pPr>
+        <w:pStyle w:val="Body A"/>
+        <w:rPr>
+          <w:lang w:val="de-DE"/>
+        </w:rPr>
+      </w:pPr>
+    </w:p>
+    <w:p>
+      <w:pPr>
+        <w:pStyle w:val="Body A"/>
+      </w:pPr>
+    </w:p>
+    <w:p>
+      <w:pPr>
+        <w:pStyle w:val="Body A"/>
+        <w:rPr>
+          <w:i w:val="1"/>
+          <w:iCs w:val="1"/>
+          <w:lang w:val="en-US"/>
+        </w:rPr>
+      </w:pPr>
+      <w:r>
+        <w:rPr>
+          <w:i w:val="1"/>
+          <w:iCs w:val="1"/>
+          <w:rtl w:val="0"/>
+          <w:lang w:val="en-US"/>
+        </w:rPr>
+        <w:t>The way in which basis functions are defined is confusing.</w:t>
+      </w:r>
+    </w:p>
+    <w:p>
+      <w:pPr>
+        <w:pStyle w:val="Body A"/>
+      </w:pPr>
+    </w:p>
+    <w:p>
+      <w:pPr>
+        <w:pStyle w:val="Body A"/>
+      </w:pPr>
+      <w:r>
+        <w:rPr>
+          <w:rtl w:val="0"/>
+          <w:lang w:val="en-US"/>
+        </w:rPr>
+        <w:t>We tried to minimize the confusion by using Fig. 3 as a</w:t>
+      </w:r>
+      <w:r>
+        <w:rPr>
+          <w:rtl w:val="0"/>
+          <w:lang w:val="de-DE"/>
+        </w:rPr>
+        <w:t xml:space="preserve"> complementary</w:t>
+      </w:r>
+      <w:r>
+        <w:rPr>
+          <w:rtl w:val="0"/>
+          <w:lang w:val="en-US"/>
+        </w:rPr>
+        <w:t xml:space="preserve"> illustration of the method.</w:t>
+      </w:r>
+    </w:p>
+    <w:p>
+      <w:pPr>
+        <w:pStyle w:val="Body A"/>
+      </w:pPr>
+    </w:p>
+    <w:p>
+      <w:pPr>
+        <w:pStyle w:val="Body A"/>
+      </w:pPr>
+    </w:p>
+    <w:p>
+      <w:pPr>
+        <w:pStyle w:val="Body A"/>
+        <w:rPr>
+          <w:i w:val="1"/>
+          <w:iCs w:val="1"/>
+        </w:rPr>
+      </w:pPr>
+      <w:r>
+        <w:rPr>
+          <w:i w:val="1"/>
+          <w:iCs w:val="1"/>
+          <w:rtl w:val="0"/>
+          <w:lang w:val="en-US"/>
+        </w:rPr>
+        <w:t xml:space="preserve">The authors state that they "either use" the LASSO or the STLS methods to obtain </w:t>
+      </w:r>
+      <w:r>
+        <w:rPr>
+          <w:i w:val="1"/>
+          <w:iCs w:val="1"/>
+          <w:rtl w:val="0"/>
+          <w:lang w:val="it-IT"/>
+        </w:rPr>
+        <w:t>β</w:t>
+      </w:r>
+      <w:r>
+        <w:rPr>
+          <w:i w:val="1"/>
+          <w:iCs w:val="1"/>
+          <w:rtl w:val="0"/>
+          <w:lang w:val="en-US"/>
+        </w:rPr>
+        <w:t xml:space="preserve">. It is not clear when the authors prefer one method over the other one, and why. Moreover, although a direct comparison between the methods, namely the different behavior of the regularization parameter, is shown in Fig. A3, a thorough comparison between the two methods is lacking: Figs. 2, 4 and 5 appear to be obtained by using only the LASSO method. One of the few mentions of the STLS method is in the Discussion section, where it is stated that (lines 236-237) "[...] the two different sparse regression algorithms [...] yield different results for the same desired </w:t>
+      </w:r>
+      <w:r>
+        <w:rPr>
+          <w:i w:val="1"/>
+          <w:iCs w:val="1"/>
+          <w:rtl w:val="0"/>
+          <w:lang w:val="it-IT"/>
+        </w:rPr>
+        <w:t>ρ</w:t>
+      </w:r>
+      <w:r>
+        <w:rPr>
+          <w:i w:val="1"/>
+          <w:iCs w:val="1"/>
+          <w:rtl w:val="0"/>
+          <w:lang w:val="en-US"/>
+        </w:rPr>
+        <w:t>". How do the authors support this statement? There is no clear way for a reader to either compare the two methods, or to understand why the authors did not consider a single method from the very beginning.</w:t>
+      </w:r>
+    </w:p>
+    <w:p>
+      <w:pPr>
+        <w:pStyle w:val="Body A"/>
+      </w:pPr>
+    </w:p>
+    <w:p>
+      <w:pPr>
+        <w:pStyle w:val="Body A"/>
+      </w:pPr>
+      <w:r>
+        <w:rPr>
+          <w:rtl w:val="0"/>
+          <w:lang w:val="en-US"/>
+        </w:rPr>
+        <w:t>We have expanded Section 2 in this regard</w:t>
+      </w:r>
+      <w:r>
+        <w:rPr>
+          <w:rtl w:val="0"/>
+          <w:lang w:val="de-DE"/>
+        </w:rPr>
+        <w:t xml:space="preserve"> and thank the reviewer for this advice. We support the statement you mentioned with the behaviour shown in Fig. A3.</w:t>
+      </w:r>
+    </w:p>
+    <w:p>
+      <w:pPr>
+        <w:pStyle w:val="Body A"/>
+      </w:pPr>
+    </w:p>
+    <w:p>
+      <w:pPr>
+        <w:pStyle w:val="Body A"/>
+      </w:pPr>
+    </w:p>
+    <w:p>
+      <w:pPr>
+        <w:pStyle w:val="Body A"/>
+        <w:rPr>
+          <w:i w:val="1"/>
+          <w:iCs w:val="1"/>
+          <w:lang w:val="en-US"/>
+        </w:rPr>
+      </w:pPr>
+      <w:r>
+        <w:rPr>
+          <w:i w:val="1"/>
+          <w:iCs w:val="1"/>
+          <w:rtl w:val="0"/>
+          <w:lang w:val="en-US"/>
+        </w:rPr>
+        <w:t>At line 51 the authors introduce the term "loading": The authors should explain the meaning of this term.</w:t>
+      </w:r>
+    </w:p>
+    <w:p>
+      <w:pPr>
+        <w:pStyle w:val="Body A"/>
+      </w:pPr>
+    </w:p>
+    <w:p>
+      <w:pPr>
+        <w:pStyle w:val="Body A"/>
+        <w:rPr>
+          <w:lang w:val="en-US"/>
+        </w:rPr>
+      </w:pPr>
+      <w:r>
+        <w:rPr>
+          <w:rtl w:val="0"/>
+          <w:lang w:val="en-US"/>
+        </w:rPr>
+        <w:t>We thank the reviewer for this comment that this terminology was indeed inconsistent. We have restructured the manuscript to avoid this term and refer to it simply as weights.</w:t>
+      </w:r>
+    </w:p>
+    <w:p>
+      <w:pPr>
+        <w:pStyle w:val="Body A"/>
+        <w:rPr>
+          <w:lang w:val="en-US"/>
+        </w:rPr>
+      </w:pPr>
+    </w:p>
+    <w:p>
+      <w:pPr>
+        <w:pStyle w:val="Body A"/>
+      </w:pPr>
+    </w:p>
+    <w:p>
+      <w:pPr>
+        <w:pStyle w:val="Body A"/>
+        <w:rPr>
+          <w:i w:val="1"/>
+          <w:iCs w:val="1"/>
+          <w:lang w:val="de-DE"/>
+        </w:rPr>
+      </w:pPr>
+      <w:r>
+        <w:rPr>
+          <w:i w:val="1"/>
+          <w:iCs w:val="1"/>
+          <w:rtl w:val="0"/>
+          <w:lang w:val="en-US"/>
+        </w:rPr>
+        <w:t>With regard to the analysis of power grid frequency time series (Sec. 3.3, Fig. 6) The criterion followed by the authors to evaluate the importance of the spectral peaks is unclear.</w:t>
+      </w:r>
+      <w:r>
+        <w:rPr>
+          <w:i w:val="1"/>
+          <w:iCs w:val="1"/>
+          <w:rtl w:val="0"/>
+          <w:lang w:val="de-DE"/>
+        </w:rPr>
+        <w:t xml:space="preserve"> </w:t>
+      </w:r>
+    </w:p>
+    <w:p>
+      <w:pPr>
+        <w:pStyle w:val="Body A"/>
+        <w:rPr>
+          <w:i w:val="1"/>
+          <w:iCs w:val="1"/>
+          <w:lang w:val="de-DE"/>
+        </w:rPr>
+      </w:pPr>
+    </w:p>
+    <w:p>
+      <w:pPr>
+        <w:pStyle w:val="Body A"/>
+        <w:rPr>
+          <w:u w:color="0000ff"/>
+          <w:lang w:val="de-DE"/>
+        </w:rPr>
+      </w:pPr>
+      <w:r>
+        <w:rPr>
+          <w:u w:color="0000ff"/>
+          <w:rtl w:val="0"/>
+          <w:lang w:val="de-DE"/>
+        </w:rPr>
+        <w:t xml:space="preserve">The </w:t>
+      </w:r>
+      <w:r>
+        <w:rPr>
+          <w:u w:color="0000ff"/>
+          <w:rtl w:val="0"/>
+          <w:lang w:val="de-DE"/>
+        </w:rPr>
+        <w:t>reasoning</w:t>
+      </w:r>
+      <w:r>
+        <w:rPr>
+          <w:u w:color="0000ff"/>
+          <w:rtl w:val="0"/>
+          <w:lang w:val="de-DE"/>
+        </w:rPr>
+        <w:t xml:space="preserve"> of applying ISS to empirical data, </w:t>
+      </w:r>
+      <w:r>
+        <w:rPr>
+          <w:u w:color="0000ff"/>
+          <w:rtl w:val="0"/>
+          <w:lang w:val="de-DE"/>
+        </w:rPr>
+        <w:t>e</w:t>
+      </w:r>
+      <w:r>
+        <w:rPr>
+          <w:u w:color="0000ff"/>
+          <w:rtl w:val="0"/>
+          <w:lang w:val="de-DE"/>
+        </w:rPr>
+        <w:t>.</w:t>
+      </w:r>
+      <w:r>
+        <w:rPr>
+          <w:u w:color="0000ff"/>
+          <w:rtl w:val="0"/>
+          <w:lang w:val="de-DE"/>
+        </w:rPr>
+        <w:t>g</w:t>
+      </w:r>
+      <w:r>
+        <w:rPr>
+          <w:u w:color="0000ff"/>
+          <w:rtl w:val="0"/>
+          <w:lang w:val="de-DE"/>
+        </w:rPr>
+        <w:t>. power grid</w:t>
+      </w:r>
+      <w:r>
+        <w:rPr>
+          <w:u w:color="0000ff"/>
+          <w:rtl w:val="0"/>
+          <w:lang w:val="de-DE"/>
+        </w:rPr>
+        <w:t xml:space="preserve"> frequency data</w:t>
+      </w:r>
+      <w:r>
+        <w:rPr>
+          <w:u w:color="0000ff"/>
+          <w:rtl w:val="0"/>
+          <w:lang w:val="de-DE"/>
+        </w:rPr>
+        <w:t>, is to dem</w:t>
+      </w:r>
+      <w:r>
+        <w:rPr>
+          <w:u w:color="0000ff"/>
+          <w:rtl w:val="0"/>
+          <w:lang w:val="de-DE"/>
+        </w:rPr>
+        <w:t>on</w:t>
+      </w:r>
+      <w:r>
+        <w:rPr>
+          <w:u w:color="0000ff"/>
+          <w:rtl w:val="0"/>
+          <w:lang w:val="de-DE"/>
+        </w:rPr>
+        <w:t xml:space="preserve">strate also the capability of this method to </w:t>
+      </w:r>
+      <w:r>
+        <w:rPr>
+          <w:u w:color="0000ff"/>
+          <w:rtl w:val="0"/>
+          <w:lang w:val="de-DE"/>
+        </w:rPr>
+        <w:t>detect</w:t>
+      </w:r>
+      <w:r>
+        <w:rPr>
+          <w:u w:color="0000ff"/>
+          <w:rtl w:val="0"/>
+          <w:lang w:val="de-DE"/>
+        </w:rPr>
+        <w:t xml:space="preserve"> the period</w:t>
+      </w:r>
+      <w:r>
+        <w:rPr>
+          <w:u w:color="0000ff"/>
+          <w:rtl w:val="0"/>
+          <w:lang w:val="de-DE"/>
+        </w:rPr>
+        <w:t>s</w:t>
+      </w:r>
+      <w:r>
+        <w:rPr>
+          <w:u w:color="0000ff"/>
+          <w:rtl w:val="0"/>
+          <w:lang w:val="de-DE"/>
+        </w:rPr>
+        <w:t xml:space="preserve"> or well-known frequenc</w:t>
+      </w:r>
+      <w:r>
+        <w:rPr>
+          <w:u w:color="0000ff"/>
+          <w:rtl w:val="0"/>
+          <w:lang w:val="de-DE"/>
+        </w:rPr>
+        <w:t>ies</w:t>
+      </w:r>
+      <w:r>
+        <w:rPr>
+          <w:u w:color="0000ff"/>
+          <w:rtl w:val="0"/>
+          <w:lang w:val="de-DE"/>
+        </w:rPr>
+        <w:t xml:space="preserve"> in the scalar data sets. As we have mentioned in the text, the operation of the dispachable power plants can occur in different time blocks. For </w:t>
+      </w:r>
+      <w:r>
+        <w:rPr>
+          <w:u w:color="0000ff"/>
           <w:rtl w:val="0"/>
           <w:lang w:val="de-DE"/>
         </w:rPr>
@@ -158,415 +770,329 @@
       </w:r>
       <w:r>
         <w:rPr>
-          <w:rtl w:val="0"/>
-          <w:lang w:val="en-US"/>
-        </w:rPr>
-        <w:t>more suitable place for their presentation.</w:t>
-      </w:r>
-    </w:p>
-    <w:p>
-      <w:pPr>
-        <w:pStyle w:val="Body"/>
-        <w:bidi w:val="0"/>
-      </w:pPr>
-    </w:p>
-    <w:p>
-      <w:pPr>
-        <w:pStyle w:val="Body"/>
-        <w:rPr>
-          <w:i w:val="1"/>
-          <w:iCs w:val="1"/>
-        </w:rPr>
-      </w:pPr>
-      <w:r>
-        <w:rPr>
-          <w:i w:val="1"/>
-          <w:iCs w:val="1"/>
-          <w:rtl w:val="0"/>
-          <w:lang w:val="en-US"/>
-        </w:rPr>
-        <w:t>Equation (1) is poorly introduced. Although the authors cite a reference ([1]), the x_i, x_j vectors, as well as the parameters d and N, are not explained. The "trajectory x_i", for example, is introduced only at the end of page 1. Moreover, R_{i,j}(\epsilon) is not explicitly stated and explained.</w:t>
-      </w:r>
-    </w:p>
-    <w:p>
-      <w:pPr>
-        <w:pStyle w:val="Body"/>
-        <w:bidi w:val="0"/>
-      </w:pPr>
-    </w:p>
-    <w:p>
-      <w:pPr>
-        <w:pStyle w:val="Body"/>
-        <w:bidi w:val="0"/>
-      </w:pPr>
-      <w:r>
-        <w:rPr>
-          <w:rtl w:val="0"/>
-          <w:lang w:val="en-US"/>
-        </w:rPr>
-        <w:t>In the revised version of the manuscript we have explained all variables and parameters in equation (1). So, an unfamiliar reader could also easily follow the method.</w:t>
-      </w:r>
-    </w:p>
-    <w:p>
-      <w:pPr>
-        <w:pStyle w:val="Body"/>
-        <w:bidi w:val="0"/>
-      </w:pPr>
-    </w:p>
-    <w:p>
-      <w:pPr>
-        <w:pStyle w:val="Body"/>
-        <w:rPr>
-          <w:i w:val="1"/>
-          <w:iCs w:val="1"/>
-        </w:rPr>
-      </w:pPr>
-      <w:r>
-        <w:rPr>
-          <w:i w:val="1"/>
-          <w:iCs w:val="1"/>
-          <w:rtl w:val="0"/>
-          <w:lang w:val="en-US"/>
-        </w:rPr>
-        <w:t>(lines 20-21) "Furthermore, the correlation structures of higher dimensional spaces can be resolved in the recurrence-derived Fourier-spectrum." What do the authors mean with "correlation structures of higher dimensional spaces"? And what do they mean with the term "resolve"?</w:t>
-      </w:r>
-    </w:p>
-    <w:p>
-      <w:pPr>
-        <w:pStyle w:val="Body"/>
-        <w:bidi w:val="0"/>
-      </w:pPr>
-    </w:p>
-    <w:p>
-      <w:pPr>
-        <w:pStyle w:val="Body"/>
-        <w:bidi w:val="0"/>
-      </w:pPr>
-      <w:r>
-        <w:rPr>
-          <w:rtl w:val="0"/>
-          <w:lang w:val="de-DE"/>
-        </w:rPr>
-        <w:t xml:space="preserve">The RP encodes arbitrary dimensional trajectories and its tau-RR serves as a plug-in for the auto-correlation function (explained in the same section), which is why we were talking of </w:t>
-      </w:r>
-      <w:r>
-        <w:rPr>
-          <w:rtl w:val="0"/>
-          <w:lang w:val="en-US"/>
-        </w:rPr>
-        <w:t>"correlation structures of higher dimensional spaces</w:t>
-      </w:r>
-      <w:r>
-        <w:rPr>
-          <w:rtl w:val="0"/>
-          <w:lang w:val="de-DE"/>
-        </w:rPr>
-        <w:t>”</w:t>
-      </w:r>
-      <w:r>
-        <w:rPr>
-          <w:rtl w:val="0"/>
-          <w:lang w:val="de-DE"/>
-        </w:rPr>
-        <w:t xml:space="preserve">. In fact, this can be read from the Fourier spectrum of the tau-RR. We clarified this and restructured the </w:t>
-      </w:r>
-      <w:r>
-        <w:rPr>
-          <w:rtl w:val="0"/>
-          <w:lang w:val="en-US"/>
-        </w:rPr>
-        <w:t>corresponding</w:t>
-      </w:r>
-      <w:r>
-        <w:rPr>
-          <w:rtl w:val="0"/>
-          <w:lang w:val="de-DE"/>
-        </w:rPr>
-        <w:t xml:space="preserve"> sentence.</w:t>
-      </w:r>
-    </w:p>
-    <w:p>
-      <w:pPr>
-        <w:pStyle w:val="Body"/>
-        <w:bidi w:val="0"/>
-      </w:pPr>
-    </w:p>
-    <w:p>
-      <w:pPr>
-        <w:pStyle w:val="Body"/>
-        <w:rPr>
-          <w:i w:val="1"/>
-          <w:iCs w:val="1"/>
-        </w:rPr>
-      </w:pPr>
-      <w:r>
-        <w:rPr>
-          <w:i w:val="1"/>
-          <w:iCs w:val="1"/>
-          <w:rtl w:val="0"/>
-          <w:lang w:val="en-US"/>
-        </w:rPr>
-        <w:t>Figs. 2C, 2F: the "Inter Spike Spectrum of perfect DC" is equal to the "Inter Spike Spectrum of randomized DC", although the time domain signals (Figs. 2A, 2D, respectively) are not. This might prove that the new tool introduced in the manuscript is not invertible: Definitely a major issue.</w:t>
-      </w:r>
-    </w:p>
-    <w:p>
-      <w:pPr>
-        <w:pStyle w:val="Body"/>
-        <w:bidi w:val="0"/>
-      </w:pPr>
-    </w:p>
-    <w:p>
-      <w:pPr>
-        <w:pStyle w:val="Body"/>
-        <w:bidi w:val="0"/>
-      </w:pPr>
-      <w:r>
-        <w:rPr>
-          <w:rtl w:val="0"/>
-          <w:lang w:val="de-DE"/>
-        </w:rPr>
-        <w:t>Yes, you are right. It is not invertible due to the sparse optimisation used. This is also stated and elaborated on in the method section.</w:t>
-      </w:r>
-    </w:p>
-    <w:p>
-      <w:pPr>
-        <w:pStyle w:val="Body"/>
-        <w:bidi w:val="0"/>
-      </w:pPr>
-    </w:p>
-    <w:p>
-      <w:pPr>
-        <w:pStyle w:val="Body"/>
-        <w:rPr>
-          <w:i w:val="1"/>
-          <w:iCs w:val="1"/>
-        </w:rPr>
-      </w:pPr>
-      <w:r>
-        <w:rPr>
-          <w:i w:val="1"/>
-          <w:iCs w:val="1"/>
-          <w:rtl w:val="0"/>
-          <w:lang w:val="en-US"/>
-        </w:rPr>
-        <w:t>(beginning of Sec. 2) "Let s(t_i) be the normalized signal we want to transform...". It is unclear how s(t_i) is obtained (i.e. "normalized") from x(t).</w:t>
-      </w:r>
-    </w:p>
-    <w:p>
-      <w:pPr>
-        <w:pStyle w:val="Body"/>
-        <w:bidi w:val="0"/>
-      </w:pPr>
-    </w:p>
-    <w:p>
-      <w:pPr>
-        <w:pStyle w:val="Body"/>
-        <w:bidi w:val="0"/>
-      </w:pPr>
-      <w:r>
-        <w:rPr>
-          <w:rtl w:val="0"/>
-          <w:lang w:val="de-DE"/>
-        </w:rPr>
-        <w:t>We thank the reviewer for pointing out this negligence. We gave the necessary information in the text (min-max normalization is used).</w:t>
-      </w:r>
-    </w:p>
-    <w:p>
-      <w:pPr>
-        <w:pStyle w:val="Body"/>
-        <w:bidi w:val="0"/>
-      </w:pPr>
-    </w:p>
-    <w:p>
-      <w:pPr>
-        <w:pStyle w:val="Body"/>
-        <w:rPr>
-          <w:i w:val="1"/>
-          <w:iCs w:val="1"/>
-        </w:rPr>
-      </w:pPr>
-      <w:r>
-        <w:rPr>
-          <w:i w:val="1"/>
-          <w:iCs w:val="1"/>
-          <w:rtl w:val="0"/>
-          <w:lang w:val="en-US"/>
-        </w:rPr>
-        <w:t>The way in which basis functions are defined is confusing.</w:t>
-      </w:r>
-    </w:p>
-    <w:p>
-      <w:pPr>
-        <w:pStyle w:val="Body"/>
-        <w:bidi w:val="0"/>
-      </w:pPr>
-    </w:p>
-    <w:p>
-      <w:pPr>
-        <w:pStyle w:val="Body"/>
-        <w:bidi w:val="0"/>
-      </w:pPr>
-      <w:r>
-        <w:rPr>
-          <w:rtl w:val="0"/>
-          <w:lang w:val="en-US"/>
-        </w:rPr>
-        <w:t>We tried to minimize the confusion by using Fig. 3 as a</w:t>
-      </w:r>
-      <w:r>
-        <w:rPr>
-          <w:rtl w:val="0"/>
-          <w:lang w:val="de-DE"/>
-        </w:rPr>
-        <w:t xml:space="preserve"> complementary</w:t>
-      </w:r>
-      <w:r>
-        <w:rPr>
-          <w:rtl w:val="0"/>
-          <w:lang w:val="en-US"/>
-        </w:rPr>
-        <w:t xml:space="preserve"> illustration of the method.</w:t>
-      </w:r>
-    </w:p>
-    <w:p>
-      <w:pPr>
-        <w:pStyle w:val="Body"/>
-        <w:bidi w:val="0"/>
-      </w:pPr>
-    </w:p>
-    <w:p>
-      <w:pPr>
-        <w:pStyle w:val="Body"/>
-        <w:rPr>
-          <w:i w:val="1"/>
-          <w:iCs w:val="1"/>
-        </w:rPr>
-      </w:pPr>
-      <w:r>
-        <w:rPr>
-          <w:i w:val="1"/>
-          <w:iCs w:val="1"/>
-          <w:rtl w:val="0"/>
-          <w:lang w:val="en-US"/>
-        </w:rPr>
-        <w:t xml:space="preserve">The authors state that they "either use" the LASSO or the STLS methods to obtain </w:t>
-      </w:r>
-      <w:r>
-        <w:rPr>
-          <w:i w:val="1"/>
-          <w:iCs w:val="1"/>
-          <w:rtl w:val="0"/>
-        </w:rPr>
-        <w:t>β</w:t>
-      </w:r>
-      <w:r>
-        <w:rPr>
-          <w:i w:val="1"/>
-          <w:iCs w:val="1"/>
-          <w:rtl w:val="0"/>
-          <w:lang w:val="en-US"/>
-        </w:rPr>
-        <w:t xml:space="preserve">. It is not clear when the authors prefer one method over the other one, and why. Moreover, although a direct comparison between the methods, namely the different behavior of the regularization parameter, is shown in Fig. A3, a thorough comparison between the two methods is lacking: Figs. 2, 4 and 5 appear to be obtained by using only the LASSO method. One of the few mentions of the STLS method is in the Discussion section, where it is stated that (lines 236-237) "[...] the two different sparse regression algorithms [...] yield different results for the same desired </w:t>
-      </w:r>
-      <w:r>
-        <w:rPr>
-          <w:i w:val="1"/>
-          <w:iCs w:val="1"/>
-          <w:rtl w:val="0"/>
-        </w:rPr>
-        <w:t>ρ</w:t>
-      </w:r>
-      <w:r>
-        <w:rPr>
-          <w:i w:val="1"/>
-          <w:iCs w:val="1"/>
-          <w:rtl w:val="0"/>
-          <w:lang w:val="en-US"/>
-        </w:rPr>
-        <w:t>". How do the authors support this statement? There is no clear way for a reader to either compare the two methods, or to understand why the authors did not consider a single method from the very beginning.</w:t>
-      </w:r>
-    </w:p>
-    <w:p>
-      <w:pPr>
-        <w:pStyle w:val="Body"/>
-        <w:bidi w:val="0"/>
-      </w:pPr>
-    </w:p>
-    <w:p>
-      <w:pPr>
-        <w:pStyle w:val="Body"/>
-        <w:bidi w:val="0"/>
-      </w:pPr>
-      <w:r>
-        <w:rPr>
-          <w:rtl w:val="0"/>
-          <w:lang w:val="en-US"/>
-        </w:rPr>
-        <w:t>We have expanded Section 2 in this regard</w:t>
-      </w:r>
-      <w:r>
-        <w:rPr>
-          <w:rtl w:val="0"/>
-          <w:lang w:val="de-DE"/>
-        </w:rPr>
-        <w:t xml:space="preserve"> and thank the reviewer for this advice. We support the statement you mentioned with the behaviour shown in Fig. A3.</w:t>
-      </w:r>
-    </w:p>
-    <w:p>
-      <w:pPr>
-        <w:pStyle w:val="Body"/>
-        <w:bidi w:val="0"/>
-      </w:pPr>
-    </w:p>
-    <w:p>
-      <w:pPr>
-        <w:pStyle w:val="Body"/>
-        <w:rPr>
-          <w:i w:val="1"/>
-          <w:iCs w:val="1"/>
-        </w:rPr>
-      </w:pPr>
-      <w:r>
-        <w:rPr>
-          <w:i w:val="1"/>
-          <w:iCs w:val="1"/>
-          <w:rtl w:val="0"/>
-          <w:lang w:val="en-US"/>
-        </w:rPr>
-        <w:t>At line 51 the authors introduce the term "loading": The authors should explain the meaning of this term.</w:t>
-      </w:r>
-    </w:p>
-    <w:p>
-      <w:pPr>
-        <w:pStyle w:val="Body"/>
-        <w:bidi w:val="0"/>
-      </w:pPr>
-    </w:p>
-    <w:p>
-      <w:pPr>
-        <w:pStyle w:val="Body"/>
-        <w:bidi w:val="0"/>
-      </w:pPr>
-      <w:r>
-        <w:rPr>
-          <w:rtl w:val="0"/>
-          <w:lang w:val="en-US"/>
-        </w:rPr>
-        <w:t xml:space="preserve">We thank the reviewer for this comment that this terminology was indeed inconsistent. We have restructured the manuscript to avoid this term in the </w:t>
-      </w:r>
-      <w:r>
-        <w:rPr>
-          <w:rtl w:val="0"/>
-          <w:lang w:val="de-DE"/>
-        </w:rPr>
-        <w:t>i</w:t>
-      </w:r>
-      <w:r>
-        <w:rPr>
-          <w:rtl w:val="0"/>
-          <w:lang w:val="en-US"/>
-        </w:rPr>
-        <w:t xml:space="preserve">ntroduction and introduce it in the </w:t>
+          <w:u w:color="0000ff"/>
+          <w:rtl w:val="0"/>
+          <w:lang w:val="de-DE"/>
+        </w:rPr>
+        <w:t>CE grid this operation occurs every 15, 30 and 60 minutes.</w:t>
+      </w:r>
+    </w:p>
+    <w:p>
+      <w:pPr>
+        <w:pStyle w:val="Body A"/>
+        <w:rPr>
+          <w:u w:color="0000ff"/>
+          <w:lang w:val="de-DE"/>
+        </w:rPr>
+      </w:pPr>
+    </w:p>
+    <w:p>
+      <w:pPr>
+        <w:pStyle w:val="Body A"/>
+        <w:rPr>
+          <w:i w:val="1"/>
+          <w:iCs w:val="1"/>
+          <w:lang w:val="de-DE"/>
+        </w:rPr>
+      </w:pPr>
+    </w:p>
+    <w:p>
+      <w:pPr>
+        <w:pStyle w:val="Body A"/>
+        <w:rPr>
+          <w:i w:val="1"/>
+          <w:iCs w:val="1"/>
+          <w:lang w:val="en-US"/>
+        </w:rPr>
+      </w:pPr>
+      <w:r>
+        <w:rPr>
+          <w:i w:val="1"/>
+          <w:iCs w:val="1"/>
+          <w:rtl w:val="0"/>
+          <w:lang w:val="en-US"/>
+        </w:rPr>
+        <w:t>Overall, the details of the power spectrum estimation procedure are not fully described: in particular, no information on windowing is provided. It is thus hard to evaluate the significance of the "peak splitting" discussed by the authors in Sec. 3.3 and concerning Fig. 6(A): could this splitting be due to spurious effects such as spectral leakage? It is worth noting that the information on windowing is instead provided in the case of the "evolutionary" spectra of Earth's orbit data.</w:t>
+      </w:r>
+    </w:p>
+    <w:p>
+      <w:pPr>
+        <w:pStyle w:val="Body A"/>
+      </w:pPr>
+    </w:p>
+    <w:p>
+      <w:pPr>
+        <w:pStyle w:val="Body A"/>
+        <w:rPr>
+          <w:i w:val="1"/>
+          <w:iCs w:val="1"/>
+          <w:lang w:val="de-DE"/>
+        </w:rPr>
+      </w:pPr>
+      <w:r>
+        <w:rPr>
+          <w:rStyle w:val="None A"/>
+          <w:rtl w:val="0"/>
+          <w:lang w:val="it-IT"/>
+        </w:rPr>
+        <w:t>In the main text, reference is made to Appendix B, which contains all the technical information on downsampling, batching/windowing, etc.</w:t>
+      </w:r>
+      <w:r>
+        <w:rPr>
+          <w:rStyle w:val="None A"/>
+          <w:rtl w:val="0"/>
+          <w:lang w:val="de-DE"/>
+        </w:rPr>
+        <w:t xml:space="preserve"> but we also added a reference into the figure caption. </w:t>
+      </w:r>
+      <w:r>
+        <w:rPr>
+          <w:u w:color="0000ff"/>
+          <w:rtl w:val="0"/>
+          <w:lang w:val="de-DE"/>
+        </w:rPr>
+        <w:t>The Fourier spectrum for CE</w:t>
+      </w:r>
+      <w:r>
+        <w:rPr>
+          <w:u w:color="0000ff"/>
+          <w:rtl w:val="0"/>
+          <w:lang w:val="de-DE"/>
+        </w:rPr>
+        <w:t xml:space="preserve"> does not </w:t>
+      </w:r>
+      <w:r>
+        <w:rPr>
+          <w:u w:color="0000ff"/>
+          <w:rtl w:val="0"/>
+          <w:lang w:val="de-DE"/>
+        </w:rPr>
+        <w:t>show</w:t>
+      </w:r>
+      <w:r>
+        <w:rPr>
+          <w:u w:color="0000ff"/>
+          <w:rtl w:val="0"/>
+          <w:lang w:val="de-DE"/>
+        </w:rPr>
+        <w:t xml:space="preserve"> sharp peak</w:t>
+      </w:r>
+      <w:r>
+        <w:rPr>
+          <w:u w:color="0000ff"/>
+          <w:rtl w:val="0"/>
+          <w:lang w:val="de-DE"/>
+        </w:rPr>
+        <w:t>s</w:t>
+      </w:r>
+      <w:r>
+        <w:rPr>
+          <w:u w:color="0000ff"/>
+          <w:rtl w:val="0"/>
+          <w:lang w:val="de-DE"/>
+        </w:rPr>
+        <w:t xml:space="preserve"> exactly </w:t>
+      </w:r>
+      <w:r>
+        <w:rPr>
+          <w:u w:color="0000ff"/>
+          <w:rtl w:val="0"/>
+          <w:lang w:val="de-DE"/>
+        </w:rPr>
+        <w:t>at</w:t>
+      </w:r>
+      <w:r>
+        <w:rPr>
+          <w:u w:color="0000ff"/>
+          <w:rtl w:val="0"/>
+          <w:lang w:val="de-DE"/>
+        </w:rPr>
+        <w:t xml:space="preserve"> 15, 30 and 60 minutes</w:t>
+      </w:r>
+      <w:r>
+        <w:rPr>
+          <w:u w:color="0000ff"/>
+          <w:rtl w:val="0"/>
+          <w:lang w:val="de-DE"/>
+        </w:rPr>
+        <w:t>, which might also be related to leakage as you point out.</w:t>
+      </w:r>
+      <w:r>
+        <w:rPr>
+          <w:u w:color="0000ff"/>
+          <w:rtl w:val="0"/>
+          <w:lang w:val="de-DE"/>
+        </w:rPr>
+        <w:t xml:space="preserve"> Indeed, they are always two sharp peaks around time of dispatching.</w:t>
+      </w:r>
+      <w:r>
+        <w:rPr>
+          <w:u w:color="0000ff"/>
+          <w:rtl w:val="0"/>
+          <w:lang w:val="de-DE"/>
+        </w:rPr>
+        <w:t xml:space="preserve"> On the other hand, the Fourier spectrum of the GB time series does not show these splits, which indicates that it is not only leakage which might cause the splitting. The GB time series </w:t>
+      </w:r>
+      <w:r>
+        <w:rPr>
+          <w:u w:color="0000ff"/>
+          <w:rtl w:val="0"/>
+          <w:lang w:val="de-DE"/>
+        </w:rPr>
+        <w:t xml:space="preserve">is longer than the </w:t>
+      </w:r>
+      <w:r>
+        <w:rPr>
+          <w:u w:color="0000ff"/>
+          <w:rtl w:val="0"/>
+          <w:lang w:val="de-DE"/>
+        </w:rPr>
+        <w:t>CE</w:t>
+      </w:r>
+      <w:r>
+        <w:rPr>
+          <w:u w:color="0000ff"/>
+          <w:rtl w:val="0"/>
+          <w:lang w:val="de-DE"/>
+        </w:rPr>
+        <w:t xml:space="preserve">-time series by a factor of </w:t>
+      </w:r>
+      <w:r>
+        <w:rPr>
+          <w:u w:color="0000ff"/>
+          <w:rtl w:val="0"/>
+          <w:lang w:val="de-DE"/>
+        </w:rPr>
+        <w:t xml:space="preserve">approx. 2.6 and we used the same window-size as well as the same sampling rate. </w:t>
+      </w:r>
+      <w:r>
+        <w:rPr>
+          <w:u w:color="0000ff"/>
+          <w:rtl w:val="0"/>
+          <w:lang w:val="de-DE"/>
+        </w:rPr>
+        <w:t xml:space="preserve">Interestingly, ISS </w:t>
+      </w:r>
+      <w:r>
+        <w:rPr>
+          <w:u w:color="0000ff"/>
+          <w:rtl w:val="0"/>
+          <w:lang w:val="de-DE"/>
+        </w:rPr>
+        <w:t>is able to detect</w:t>
+      </w:r>
+      <w:r>
+        <w:rPr>
+          <w:u w:color="0000ff"/>
+          <w:rtl w:val="0"/>
+          <w:lang w:val="de-DE"/>
+        </w:rPr>
+        <w:t xml:space="preserve"> exact</w:t>
+      </w:r>
+      <w:r>
+        <w:rPr>
+          <w:u w:color="0000ff"/>
+          <w:rtl w:val="0"/>
+          <w:lang w:val="de-DE"/>
+        </w:rPr>
+        <w:t>l</w:t>
+      </w:r>
+      <w:r>
+        <w:rPr>
+          <w:u w:color="0000ff"/>
+          <w:rtl w:val="0"/>
+          <w:lang w:val="de-DE"/>
+        </w:rPr>
+        <w:t xml:space="preserve">y these peaks at 30 and 60 minutes. In the case of GB, the ISS can again </w:t>
+      </w:r>
+      <w:r>
+        <w:rPr>
+          <w:u w:color="0000ff"/>
+          <w:rtl w:val="0"/>
+          <w:lang w:val="de-DE"/>
+        </w:rPr>
+        <w:t>detects</w:t>
+      </w:r>
+      <w:r>
+        <w:rPr>
+          <w:u w:color="0000ff"/>
+          <w:rtl w:val="0"/>
+          <w:lang w:val="de-DE"/>
+        </w:rPr>
+        <w:t xml:space="preserve"> peaks at 30 and 60 minutes and, even, these peaks are clearer in ISS. We have revised the text in this section to make clearer our point.</w:t>
+      </w:r>
+    </w:p>
+    <w:p>
+      <w:pPr>
+        <w:pStyle w:val="Body A"/>
+      </w:pPr>
+    </w:p>
+    <w:p>
+      <w:pPr>
+        <w:pStyle w:val="Body A"/>
+      </w:pPr>
+      <w:r>
+        <w:rPr>
+          <w:rtl w:val="0"/>
+          <w:lang w:val="de-DE"/>
+        </w:rPr>
+        <w:t>The reviewer is</w:t>
+      </w:r>
+      <w:r>
+        <w:rPr>
+          <w:rtl w:val="0"/>
+          <w:lang w:val="de-DE"/>
+        </w:rPr>
+        <w:t xml:space="preserve"> right in the sense that we did not explicitly explained the splitting and thank the reviewer for pointing out the possible leak-effect cause. </w:t>
+      </w:r>
+      <w:r>
+        <w:rPr>
+          <w:rtl w:val="0"/>
+          <w:lang w:val="it-IT"/>
+        </w:rPr>
+        <w:t xml:space="preserve">We took this as an opportunity to integrate a further explanatory </w:t>
+      </w:r>
+      <w:r>
+        <w:rPr>
+          <w:rtl w:val="0"/>
+          <w:lang w:val="de-DE"/>
+        </w:rPr>
+        <w:t>figure</w:t>
+      </w:r>
+      <w:r>
+        <w:rPr>
+          <w:rtl w:val="0"/>
+          <w:lang w:val="it-IT"/>
+        </w:rPr>
+        <w:t xml:space="preserve"> in the Appendix B and also to deal with the</w:t>
+      </w:r>
+      <w:r>
+        <w:rPr>
+          <w:rtl w:val="0"/>
+          <w:lang w:val="de-DE"/>
+        </w:rPr>
+        <w:t xml:space="preserve"> non-existing</w:t>
+      </w:r>
+      <w:r>
+        <w:rPr>
+          <w:rtl w:val="0"/>
+          <w:lang w:val="it-IT"/>
+        </w:rPr>
+        <w:t xml:space="preserve"> leakage effect</w:t>
+      </w:r>
+      <w:r>
+        <w:rPr>
+          <w:rtl w:val="0"/>
+          <w:lang w:val="de-DE"/>
+        </w:rPr>
+        <w:t xml:space="preserve"> of our proposed method</w:t>
+      </w:r>
+      <w:r>
+        <w:rPr>
+          <w:rtl w:val="0"/>
+          <w:lang w:val="it-IT"/>
+        </w:rPr>
+        <w:t xml:space="preserve"> in the </w:t>
       </w:r>
       <w:r>
         <w:rPr>
@@ -578,117 +1104,56 @@
       <w:r>
         <w:rPr>
           <w:rtl w:val="0"/>
-          <w:lang w:val="en-US"/>
-        </w:rPr>
-        <w:t>ethod section.</w:t>
-      </w:r>
-    </w:p>
-    <w:p>
-      <w:pPr>
-        <w:pStyle w:val="Body"/>
-        <w:bidi w:val="0"/>
-      </w:pPr>
-    </w:p>
-    <w:p>
-      <w:pPr>
-        <w:pStyle w:val="Body"/>
-        <w:rPr>
-          <w:i w:val="1"/>
-          <w:iCs w:val="1"/>
-        </w:rPr>
-      </w:pPr>
-      <w:r>
-        <w:rPr>
-          <w:i w:val="1"/>
-          <w:iCs w:val="1"/>
-          <w:rtl w:val="0"/>
-          <w:lang w:val="en-US"/>
-        </w:rPr>
-        <w:t>With regard to the analysis of power grid frequency time series (Sec. 3.3, Fig. 6) The criterion followed by the authors to evaluate the importance of the spectral peaks is unclear.</w:t>
-      </w:r>
-    </w:p>
-    <w:p>
-      <w:pPr>
-        <w:pStyle w:val="Body"/>
-        <w:bidi w:val="0"/>
-      </w:pPr>
-    </w:p>
-    <w:p>
-      <w:pPr>
-        <w:pStyle w:val="Body"/>
-        <w:rPr>
-          <w:b w:val="1"/>
-          <w:bCs w:val="1"/>
-        </w:rPr>
-      </w:pPr>
-      <w:r>
-        <w:rPr>
-          <w:b w:val="1"/>
-          <w:bCs w:val="1"/>
-          <w:rtl w:val="0"/>
-        </w:rPr>
-        <w:t>TBD</w:t>
-      </w:r>
-    </w:p>
-    <w:p>
-      <w:pPr>
-        <w:pStyle w:val="Body"/>
-        <w:bidi w:val="0"/>
-      </w:pPr>
-    </w:p>
-    <w:p>
-      <w:pPr>
-        <w:pStyle w:val="Body"/>
-        <w:rPr>
-          <w:i w:val="1"/>
-          <w:iCs w:val="1"/>
-        </w:rPr>
-      </w:pPr>
-      <w:r>
-        <w:rPr>
-          <w:i w:val="1"/>
-          <w:iCs w:val="1"/>
-          <w:rtl w:val="0"/>
-          <w:lang w:val="en-US"/>
-        </w:rPr>
-        <w:t>Overall, the details of the power spectrum estimation procedure are not fully described: in particular, no information on windowing is provided. It is thus hard to evaluate the significance of the "peak splitting" discussed by the authors in Sec. 3.3 and concerning Fig. 6(A): could this splitting be due to spurious effects such as spectral leakage? It is worth noting that the information on windowing is instead provided in the case of the "evolutionary" spectra of Earth's orbit data.</w:t>
-      </w:r>
-    </w:p>
-    <w:p>
-      <w:pPr>
-        <w:pStyle w:val="Body"/>
-        <w:bidi w:val="0"/>
-      </w:pPr>
-    </w:p>
-    <w:p>
-      <w:pPr>
-        <w:pStyle w:val="Body"/>
-        <w:rPr>
-          <w:b w:val="1"/>
-          <w:bCs w:val="1"/>
-        </w:rPr>
-      </w:pPr>
-      <w:r>
-        <w:rPr>
-          <w:b w:val="1"/>
-          <w:bCs w:val="1"/>
-          <w:rtl w:val="0"/>
-        </w:rPr>
-        <w:t>TBD</w:t>
-      </w:r>
-    </w:p>
-    <w:p>
-      <w:pPr>
-        <w:pStyle w:val="Body"/>
-        <w:bidi w:val="0"/>
-      </w:pPr>
-    </w:p>
-    <w:p>
-      <w:pPr>
-        <w:pStyle w:val="Body"/>
-        <w:rPr>
-          <w:i w:val="1"/>
-          <w:iCs w:val="1"/>
+          <w:lang w:val="it-IT"/>
+        </w:rPr>
+        <w:t xml:space="preserve">ethod </w:t>
+      </w:r>
+      <w:r>
+        <w:rPr>
+          <w:rtl w:val="0"/>
+          <w:lang w:val="de-DE"/>
+        </w:rPr>
+        <w:t>s</w:t>
+      </w:r>
+      <w:r>
+        <w:rPr>
+          <w:rtl w:val="0"/>
+          <w:lang w:val="it-IT"/>
+        </w:rPr>
+        <w:t xml:space="preserve">ection and the </w:t>
+      </w:r>
+      <w:r>
+        <w:rPr>
+          <w:rtl w:val="0"/>
+          <w:lang w:val="de-DE"/>
+        </w:rPr>
+        <w:t>c</w:t>
+      </w:r>
+      <w:r>
+        <w:rPr>
+          <w:rtl w:val="0"/>
+          <w:lang w:val="it-IT"/>
+        </w:rPr>
+        <w:t>onclusion.</w:t>
+      </w:r>
+    </w:p>
+    <w:p>
+      <w:pPr>
+        <w:pStyle w:val="Body A"/>
+      </w:pPr>
+    </w:p>
+    <w:p>
+      <w:pPr>
+        <w:pStyle w:val="Body A"/>
+      </w:pPr>
+    </w:p>
+    <w:p>
+      <w:pPr>
+        <w:pStyle w:val="Body A"/>
+        <w:rPr>
+          <w:i w:val="1"/>
+          <w:iCs w:val="1"/>
+          <w:lang w:val="en-US"/>
         </w:rPr>
       </w:pPr>
       <w:r>
@@ -703,14 +1168,15 @@
     </w:p>
     <w:p>
       <w:pPr>
-        <w:pStyle w:val="Body"/>
-        <w:bidi w:val="0"/>
-      </w:pPr>
-    </w:p>
-    <w:p>
-      <w:pPr>
-        <w:pStyle w:val="Body"/>
-        <w:bidi w:val="0"/>
+        <w:pStyle w:val="Body A"/>
+      </w:pPr>
+    </w:p>
+    <w:p>
+      <w:pPr>
+        <w:pStyle w:val="Body A"/>
+        <w:rPr>
+          <w:lang w:val="de-DE"/>
+        </w:rPr>
       </w:pPr>
       <w:r>
         <w:rPr>
@@ -722,16 +1188,24 @@
     </w:p>
     <w:p>
       <w:pPr>
-        <w:pStyle w:val="Body"/>
-        <w:bidi w:val="0"/>
-      </w:pPr>
-    </w:p>
-    <w:p>
-      <w:pPr>
-        <w:pStyle w:val="Body"/>
-        <w:rPr>
-          <w:i w:val="1"/>
-          <w:iCs w:val="1"/>
+        <w:pStyle w:val="Body A"/>
+        <w:rPr>
+          <w:lang w:val="de-DE"/>
+        </w:rPr>
+      </w:pPr>
+    </w:p>
+    <w:p>
+      <w:pPr>
+        <w:pStyle w:val="Body A"/>
+      </w:pPr>
+    </w:p>
+    <w:p>
+      <w:pPr>
+        <w:pStyle w:val="Body A"/>
+        <w:rPr>
+          <w:i w:val="1"/>
+          <w:iCs w:val="1"/>
+          <w:lang w:val="en-US"/>
         </w:rPr>
       </w:pPr>
       <w:r>
@@ -746,14 +1220,12 @@
     </w:p>
     <w:p>
       <w:pPr>
-        <w:pStyle w:val="Body"/>
-        <w:bidi w:val="0"/>
-      </w:pPr>
-    </w:p>
-    <w:p>
-      <w:pPr>
-        <w:pStyle w:val="Body"/>
-        <w:bidi w:val="0"/>
+        <w:pStyle w:val="Body A"/>
+      </w:pPr>
+    </w:p>
+    <w:p>
+      <w:pPr>
+        <w:pStyle w:val="Body A"/>
       </w:pPr>
       <w:r>
         <w:rPr>
@@ -765,24 +1237,31 @@
       <w:r>
         <w:rPr>
           <w:rStyle w:val="Hyperlink.0"/>
+          <w:u w:val="single" w:color="ffffff"/>
+          <w:lang w:val="en-US"/>
         </w:rPr>
         <w:fldChar w:fldCharType="begin" w:fldLock="0"/>
       </w:r>
       <w:r>
         <w:rPr>
           <w:rStyle w:val="Hyperlink.0"/>
+          <w:u w:val="single" w:color="ffffff"/>
+          <w:lang w:val="en-US"/>
         </w:rPr>
         <w:instrText xml:space="preserve"> HYPERLINK "https://mathworld.wolfram.com/PowerSpectrum.html"</w:instrText>
       </w:r>
       <w:r>
         <w:rPr>
           <w:rStyle w:val="Hyperlink.0"/>
+          <w:u w:val="single" w:color="ffffff"/>
+          <w:lang w:val="en-US"/>
         </w:rPr>
         <w:fldChar w:fldCharType="separate" w:fldLock="0"/>
       </w:r>
       <w:r>
         <w:rPr>
           <w:rStyle w:val="Hyperlink.0"/>
+          <w:u w:val="single" w:color="ffffff"/>
           <w:rtl w:val="0"/>
           <w:lang w:val="en-US"/>
         </w:rPr>
@@ -794,6 +1273,7 @@
       </w:r>
       <w:r>
         <w:rPr>
+          <w:rStyle w:val="None"/>
           <w:rtl w:val="0"/>
           <w:lang w:val="de-DE"/>
         </w:rPr>
@@ -801,6 +1281,7 @@
       </w:r>
       <w:r>
         <w:rPr>
+          <w:rStyle w:val="None"/>
           <w:rtl w:val="0"/>
           <w:lang w:val="de-DE"/>
         </w:rPr>
@@ -808,6 +1289,7 @@
       </w:r>
       <w:r>
         <w:rPr>
+          <w:rStyle w:val="None"/>
           <w:rtl w:val="0"/>
           <w:lang w:val="de-DE"/>
         </w:rPr>
@@ -815,6 +1297,7 @@
       </w:r>
       <w:r>
         <w:rPr>
+          <w:rStyle w:val="None"/>
           <w:rtl w:val="0"/>
           <w:lang w:val="en-US"/>
         </w:rPr>
@@ -822,6 +1305,7 @@
       </w:r>
       <w:r>
         <w:rPr>
+          <w:rStyle w:val="None"/>
           <w:rtl w:val="0"/>
           <w:lang w:val="de-DE"/>
         </w:rPr>
@@ -829,6 +1313,7 @@
       </w:r>
       <w:r>
         <w:rPr>
+          <w:rStyle w:val="None"/>
           <w:rtl w:val="0"/>
           <w:lang w:val="de-DE"/>
         </w:rPr>
@@ -836,27 +1321,36 @@
       </w:r>
       <w:r>
         <w:rPr>
-          <w:rtl w:val="0"/>
+          <w:rStyle w:val="None"/>
+          <w:rtl w:val="0"/>
+          <w:lang w:val="it-IT"/>
         </w:rPr>
         <w:t>.</w:t>
       </w:r>
     </w:p>
     <w:p>
       <w:pPr>
-        <w:pStyle w:val="Body"/>
-        <w:bidi w:val="0"/>
-      </w:pPr>
-    </w:p>
-    <w:p>
-      <w:pPr>
-        <w:pStyle w:val="Body"/>
-        <w:rPr>
-          <w:i w:val="1"/>
-          <w:iCs w:val="1"/>
-        </w:rPr>
-      </w:pPr>
-      <w:r>
-        <w:rPr>
+        <w:pStyle w:val="Body A"/>
+      </w:pPr>
+    </w:p>
+    <w:p>
+      <w:pPr>
+        <w:pStyle w:val="Body A"/>
+      </w:pPr>
+    </w:p>
+    <w:p>
+      <w:pPr>
+        <w:pStyle w:val="Body A"/>
+        <w:rPr>
+          <w:rStyle w:val="None"/>
+          <w:i w:val="1"/>
+          <w:iCs w:val="1"/>
+          <w:lang w:val="en-US"/>
+        </w:rPr>
+      </w:pPr>
+      <w:r>
+        <w:rPr>
+          <w:rStyle w:val="None"/>
           <w:i w:val="1"/>
           <w:iCs w:val="1"/>
           <w:rtl w:val="0"/>
@@ -867,17 +1361,16 @@
     </w:p>
     <w:p>
       <w:pPr>
-        <w:pStyle w:val="Body"/>
-        <w:bidi w:val="0"/>
-      </w:pPr>
-    </w:p>
-    <w:p>
-      <w:pPr>
-        <w:pStyle w:val="Body"/>
-        <w:bidi w:val="0"/>
-      </w:pPr>
-      <w:r>
-        <w:rPr>
+        <w:pStyle w:val="Body A"/>
+      </w:pPr>
+    </w:p>
+    <w:p>
+      <w:pPr>
+        <w:pStyle w:val="Body A"/>
+      </w:pPr>
+      <w:r>
+        <w:rPr>
+          <w:rStyle w:val="None"/>
           <w:rtl w:val="0"/>
           <w:lang w:val="en-US"/>
         </w:rPr>
@@ -885,6 +1378,7 @@
       </w:r>
       <w:r>
         <w:rPr>
+          <w:rStyle w:val="None"/>
           <w:rtl w:val="0"/>
           <w:lang w:val="de-DE"/>
         </w:rPr>
@@ -892,6 +1386,7 @@
       </w:r>
       <w:r>
         <w:rPr>
+          <w:rStyle w:val="None"/>
           <w:rtl w:val="0"/>
           <w:lang w:val="en-US"/>
         </w:rPr>
@@ -900,20 +1395,27 @@
     </w:p>
     <w:p>
       <w:pPr>
-        <w:pStyle w:val="Body"/>
-        <w:bidi w:val="0"/>
-      </w:pPr>
-    </w:p>
-    <w:p>
-      <w:pPr>
-        <w:pStyle w:val="Body"/>
-        <w:rPr>
-          <w:i w:val="1"/>
-          <w:iCs w:val="1"/>
-        </w:rPr>
-      </w:pPr>
-      <w:r>
-        <w:rPr>
+        <w:pStyle w:val="Body A"/>
+      </w:pPr>
+    </w:p>
+    <w:p>
+      <w:pPr>
+        <w:pStyle w:val="Body A"/>
+      </w:pPr>
+    </w:p>
+    <w:p>
+      <w:pPr>
+        <w:pStyle w:val="Body A"/>
+        <w:rPr>
+          <w:rStyle w:val="None"/>
+          <w:i w:val="1"/>
+          <w:iCs w:val="1"/>
+          <w:lang w:val="en-US"/>
+        </w:rPr>
+      </w:pPr>
+      <w:r>
+        <w:rPr>
+          <w:rStyle w:val="None"/>
           <w:i w:val="1"/>
           <w:iCs w:val="1"/>
           <w:rtl w:val="0"/>
@@ -924,69 +1426,53 @@
     </w:p>
     <w:p>
       <w:pPr>
-        <w:pStyle w:val="Body"/>
-        <w:bidi w:val="0"/>
-      </w:pPr>
-    </w:p>
-    <w:p>
-      <w:pPr>
-        <w:pStyle w:val="Body"/>
-        <w:bidi w:val="0"/>
-      </w:pPr>
-      <w:r>
-        <w:rPr>
-          <w:rtl w:val="0"/>
-          <w:lang w:val="en-US"/>
-        </w:rPr>
-        <w:t xml:space="preserve">"s.t." means "such that" or "so that" and is frequently used in equations. Nevertheless, we have now </w:t>
-      </w:r>
-      <w:r>
-        <w:rPr>
-          <w:rtl w:val="0"/>
-          <w:lang w:val="de-DE"/>
-        </w:rPr>
-        <w:t>explicitly</w:t>
-      </w:r>
-      <w:r>
-        <w:rPr>
-          <w:rtl w:val="0"/>
-          <w:lang w:val="en-US"/>
-        </w:rPr>
-        <w:t xml:space="preserve"> given "such that" (which is correct, and not "where", because the following part is the condition for variable </w:t>
-      </w:r>
-      <w:r>
-        <w:rPr>
-          <w:rStyle w:val="None"/>
-          <w:i w:val="1"/>
-          <w:iCs w:val="1"/>
-          <w:rtl w:val="0"/>
-          <w:lang w:val="de-DE"/>
-        </w:rPr>
-        <w:t>n</w:t>
-      </w:r>
-      <w:r>
-        <w:rPr>
-          <w:rtl w:val="0"/>
-        </w:rPr>
-        <w:t>).</w:t>
-      </w:r>
-    </w:p>
-    <w:p>
-      <w:pPr>
-        <w:pStyle w:val="Body"/>
-        <w:bidi w:val="0"/>
-      </w:pPr>
-    </w:p>
-    <w:p>
-      <w:pPr>
-        <w:pStyle w:val="Body"/>
-        <w:rPr>
-          <w:i w:val="1"/>
-          <w:iCs w:val="1"/>
-        </w:rPr>
-      </w:pPr>
-      <w:r>
-        <w:rPr>
+        <w:pStyle w:val="Body A"/>
+      </w:pPr>
+    </w:p>
+    <w:p>
+      <w:pPr>
+        <w:pStyle w:val="Body A"/>
+        <w:rPr>
+          <w:rStyle w:val="None"/>
+          <w:lang w:val="en-US"/>
+        </w:rPr>
+      </w:pPr>
+      <w:r>
+        <w:rPr>
+          <w:rStyle w:val="None"/>
+          <w:rtl w:val="0"/>
+          <w:lang w:val="en-US"/>
+        </w:rPr>
+        <w:t>"s.t." means "such that" or "so that" and is frequently used in equations. Nevertheless, we have now explicetely given "such that" (which is correct, and not "where", because the following part is the condition for variable $n$).</w:t>
+      </w:r>
+    </w:p>
+    <w:p>
+      <w:pPr>
+        <w:pStyle w:val="Body A"/>
+        <w:rPr>
+          <w:rStyle w:val="None"/>
+          <w:lang w:val="en-US"/>
+        </w:rPr>
+      </w:pPr>
+    </w:p>
+    <w:p>
+      <w:pPr>
+        <w:pStyle w:val="Body A"/>
+      </w:pPr>
+    </w:p>
+    <w:p>
+      <w:pPr>
+        <w:pStyle w:val="Body A"/>
+        <w:rPr>
+          <w:rStyle w:val="None"/>
+          <w:i w:val="1"/>
+          <w:iCs w:val="1"/>
+          <w:lang w:val="en-US"/>
+        </w:rPr>
+      </w:pPr>
+      <w:r>
+        <w:rPr>
+          <w:rStyle w:val="None"/>
           <w:i w:val="1"/>
           <w:iCs w:val="1"/>
           <w:rtl w:val="0"/>
@@ -997,17 +1483,16 @@
     </w:p>
     <w:p>
       <w:pPr>
-        <w:pStyle w:val="Body"/>
-        <w:bidi w:val="0"/>
-      </w:pPr>
-    </w:p>
-    <w:p>
-      <w:pPr>
-        <w:pStyle w:val="Body"/>
-        <w:bidi w:val="0"/>
-      </w:pPr>
-      <w:r>
-        <w:rPr>
+        <w:pStyle w:val="Body A"/>
+      </w:pPr>
+    </w:p>
+    <w:p>
+      <w:pPr>
+        <w:pStyle w:val="Body A"/>
+      </w:pPr>
+      <w:r>
+        <w:rPr>
+          <w:rStyle w:val="None"/>
           <w:rtl w:val="0"/>
           <w:lang w:val="de-DE"/>
         </w:rPr>
@@ -1015,6 +1500,7 @@
       </w:r>
       <w:r>
         <w:rPr>
+          <w:rStyle w:val="None"/>
           <w:rtl w:val="0"/>
           <w:lang w:val="en-US"/>
         </w:rPr>
@@ -1023,20 +1509,27 @@
     </w:p>
     <w:p>
       <w:pPr>
-        <w:pStyle w:val="Body"/>
-        <w:bidi w:val="0"/>
-      </w:pPr>
-    </w:p>
-    <w:p>
-      <w:pPr>
-        <w:pStyle w:val="Body"/>
-        <w:rPr>
-          <w:i w:val="1"/>
-          <w:iCs w:val="1"/>
-        </w:rPr>
-      </w:pPr>
-      <w:r>
-        <w:rPr>
+        <w:pStyle w:val="Body A"/>
+      </w:pPr>
+    </w:p>
+    <w:p>
+      <w:pPr>
+        <w:pStyle w:val="Body A"/>
+      </w:pPr>
+    </w:p>
+    <w:p>
+      <w:pPr>
+        <w:pStyle w:val="Body A"/>
+        <w:rPr>
+          <w:rStyle w:val="None"/>
+          <w:i w:val="1"/>
+          <w:iCs w:val="1"/>
+          <w:lang w:val="en-US"/>
+        </w:rPr>
+      </w:pPr>
+      <w:r>
+        <w:rPr>
+          <w:rStyle w:val="None"/>
           <w:i w:val="1"/>
           <w:iCs w:val="1"/>
           <w:rtl w:val="0"/>
@@ -1047,14 +1540,17 @@
     </w:p>
     <w:p>
       <w:pPr>
-        <w:pStyle w:val="Body"/>
-        <w:rPr>
-          <w:i w:val="1"/>
-          <w:iCs w:val="1"/>
-        </w:rPr>
-      </w:pPr>
-      <w:r>
-        <w:rPr>
+        <w:pStyle w:val="Body A"/>
+        <w:rPr>
+          <w:rStyle w:val="None"/>
+          <w:i w:val="1"/>
+          <w:iCs w:val="1"/>
+          <w:lang w:val="en-US"/>
+        </w:rPr>
+      </w:pPr>
+      <w:r>
+        <w:rPr>
+          <w:rStyle w:val="None"/>
           <w:i w:val="1"/>
           <w:iCs w:val="1"/>
           <w:rtl w:val="0"/>
@@ -1065,11 +1561,11 @@
     </w:p>
     <w:p>
       <w:pPr>
-        <w:pStyle w:val="Body"/>
-        <w:bidi w:val="0"/>
-      </w:pPr>
-      <w:r>
-        <w:rPr>
+        <w:pStyle w:val="Body A"/>
+      </w:pPr>
+      <w:r>
+        <w:rPr>
+          <w:rStyle w:val="None A"/>
           <w:rtl w:val="0"/>
         </w:rPr>
         <w:t xml:space="preserve"> </w:t>
@@ -1077,11 +1573,15 @@
     </w:p>
     <w:p>
       <w:pPr>
-        <w:pStyle w:val="Body"/>
-        <w:bidi w:val="0"/>
-      </w:pPr>
-      <w:r>
-        <w:rPr>
+        <w:pStyle w:val="Body A"/>
+        <w:rPr>
+          <w:rStyle w:val="None"/>
+          <w:lang w:val="en-US"/>
+        </w:rPr>
+      </w:pPr>
+      <w:r>
+        <w:rPr>
+          <w:rStyle w:val="None"/>
           <w:rtl w:val="0"/>
           <w:lang w:val="en-US"/>
         </w:rPr>
@@ -1090,11 +1590,14 @@
     </w:p>
     <w:p>
       <w:pPr>
-        <w:pStyle w:val="Body"/>
-        <w:bidi w:val="0"/>
-      </w:pPr>
-      <w:r>
-        <w:rPr>
+        <w:pStyle w:val="Body A"/>
+        <w:rPr>
+          <w:rStyle w:val="None A"/>
+        </w:rPr>
+      </w:pPr>
+      <w:r>
+        <w:rPr>
+          <w:rStyle w:val="None A"/>
           <w:rtl w:val="0"/>
         </w:rPr>
         <w:t xml:space="preserve"> </w:t>
@@ -1102,14 +1605,22 @@
     </w:p>
     <w:p>
       <w:pPr>
-        <w:pStyle w:val="Body"/>
-        <w:rPr>
-          <w:i w:val="1"/>
-          <w:iCs w:val="1"/>
-        </w:rPr>
-      </w:pPr>
-      <w:r>
-        <w:rPr>
+        <w:pStyle w:val="Body A"/>
+      </w:pPr>
+    </w:p>
+    <w:p>
+      <w:pPr>
+        <w:pStyle w:val="Body A"/>
+        <w:rPr>
+          <w:rStyle w:val="None"/>
+          <w:i w:val="1"/>
+          <w:iCs w:val="1"/>
+          <w:lang w:val="en-US"/>
+        </w:rPr>
+      </w:pPr>
+      <w:r>
+        <w:rPr>
+          <w:rStyle w:val="None"/>
           <w:i w:val="1"/>
           <w:iCs w:val="1"/>
           <w:rtl w:val="0"/>
@@ -1120,17 +1631,20 @@
     </w:p>
     <w:p>
       <w:pPr>
-        <w:pStyle w:val="Body"/>
-        <w:bidi w:val="0"/>
-      </w:pPr>
-    </w:p>
-    <w:p>
-      <w:pPr>
-        <w:pStyle w:val="Body"/>
-        <w:bidi w:val="0"/>
-      </w:pPr>
-      <w:r>
-        <w:rPr>
+        <w:pStyle w:val="Body A"/>
+      </w:pPr>
+    </w:p>
+    <w:p>
+      <w:pPr>
+        <w:pStyle w:val="Body A"/>
+        <w:rPr>
+          <w:rStyle w:val="None"/>
+          <w:lang w:val="en-US"/>
+        </w:rPr>
+      </w:pPr>
+      <w:r>
+        <w:rPr>
+          <w:rStyle w:val="None"/>
           <w:rtl w:val="0"/>
           <w:lang w:val="en-US"/>
         </w:rPr>
@@ -1139,11 +1653,11 @@
     </w:p>
     <w:p>
       <w:pPr>
-        <w:pStyle w:val="Body"/>
-        <w:bidi w:val="0"/>
-      </w:pPr>
-      <w:r>
-        <w:rPr>
+        <w:pStyle w:val="Body A"/>
+      </w:pPr>
+      <w:r>
+        <w:rPr>
+          <w:rStyle w:val="None A"/>
           <w:rtl w:val="0"/>
         </w:rPr>
         <w:t xml:space="preserve"> </w:t>
@@ -1151,17 +1665,16 @@
     </w:p>
     <w:p>
       <w:pPr>
-        <w:pStyle w:val="Body"/>
-        <w:bidi w:val="0"/>
+        <w:pStyle w:val="Body A"/>
       </w:pPr>
     </w:p>
     <w:p>
       <w:pPr>
         <w:pStyle w:val="Heading 2"/>
-        <w:bidi w:val="0"/>
-      </w:pPr>
-      <w:r>
-        <w:rPr>
+      </w:pPr>
+      <w:r>
+        <w:rPr>
+          <w:rStyle w:val="None A"/>
           <w:rtl w:val="0"/>
         </w:rPr>
         <w:t>Reviewer 2</w:t>
@@ -1169,26 +1682,27 @@
     </w:p>
     <w:p>
       <w:pPr>
-        <w:pStyle w:val="Body"/>
-        <w:bidi w:val="0"/>
-      </w:pPr>
-    </w:p>
-    <w:p>
-      <w:pPr>
-        <w:pStyle w:val="Body"/>
-        <w:bidi w:val="0"/>
-      </w:pPr>
-    </w:p>
-    <w:p>
-      <w:pPr>
-        <w:pStyle w:val="Body"/>
-        <w:rPr>
-          <w:i w:val="1"/>
-          <w:iCs w:val="1"/>
-        </w:rPr>
-      </w:pPr>
-      <w:r>
-        <w:rPr>
+        <w:pStyle w:val="Body A"/>
+      </w:pPr>
+    </w:p>
+    <w:p>
+      <w:pPr>
+        <w:pStyle w:val="Body A"/>
+      </w:pPr>
+    </w:p>
+    <w:p>
+      <w:pPr>
+        <w:pStyle w:val="Body A"/>
+        <w:rPr>
+          <w:rStyle w:val="None"/>
+          <w:i w:val="1"/>
+          <w:iCs w:val="1"/>
+          <w:lang w:val="en-US"/>
+        </w:rPr>
+      </w:pPr>
+      <w:r>
+        <w:rPr>
+          <w:rStyle w:val="None"/>
           <w:i w:val="1"/>
           <w:iCs w:val="1"/>
           <w:rtl w:val="0"/>
@@ -1199,17 +1713,20 @@
     </w:p>
     <w:p>
       <w:pPr>
-        <w:pStyle w:val="Body"/>
-        <w:bidi w:val="0"/>
-      </w:pPr>
-    </w:p>
-    <w:p>
-      <w:pPr>
-        <w:pStyle w:val="Body"/>
-        <w:bidi w:val="0"/>
-      </w:pPr>
-      <w:r>
-        <w:rPr>
+        <w:pStyle w:val="Body A"/>
+      </w:pPr>
+    </w:p>
+    <w:p>
+      <w:pPr>
+        <w:pStyle w:val="Body A"/>
+        <w:rPr>
+          <w:rStyle w:val="None"/>
+          <w:lang w:val="en-US"/>
+        </w:rPr>
+      </w:pPr>
+      <w:r>
+        <w:rPr>
+          <w:rStyle w:val="None"/>
           <w:rtl w:val="0"/>
           <w:lang w:val="en-US"/>
         </w:rPr>
@@ -1218,23 +1735,38 @@
     </w:p>
     <w:p>
       <w:pPr>
-        <w:pStyle w:val="Body"/>
-        <w:rPr>
-          <w:i w:val="1"/>
-          <w:iCs w:val="1"/>
-        </w:rPr>
-      </w:pPr>
-    </w:p>
-    <w:p>
-      <w:pPr>
-        <w:pStyle w:val="Body"/>
-        <w:rPr>
-          <w:i w:val="1"/>
-          <w:iCs w:val="1"/>
-        </w:rPr>
-      </w:pPr>
-      <w:r>
-        <w:rPr>
+        <w:pStyle w:val="Body A"/>
+        <w:rPr>
+          <w:rStyle w:val="None"/>
+          <w:i w:val="1"/>
+          <w:iCs w:val="1"/>
+          <w:lang w:val="en-US"/>
+        </w:rPr>
+      </w:pPr>
+    </w:p>
+    <w:p>
+      <w:pPr>
+        <w:pStyle w:val="Body A"/>
+        <w:rPr>
+          <w:rStyle w:val="None"/>
+          <w:i w:val="1"/>
+          <w:iCs w:val="1"/>
+        </w:rPr>
+      </w:pPr>
+    </w:p>
+    <w:p>
+      <w:pPr>
+        <w:pStyle w:val="Body A"/>
+        <w:rPr>
+          <w:rStyle w:val="None"/>
+          <w:i w:val="1"/>
+          <w:iCs w:val="1"/>
+          <w:lang w:val="en-US"/>
+        </w:rPr>
+      </w:pPr>
+      <w:r>
+        <w:rPr>
+          <w:rStyle w:val="None"/>
           <w:i w:val="1"/>
           <w:iCs w:val="1"/>
           <w:rtl w:val="0"/>
@@ -1245,17 +1777,20 @@
     </w:p>
     <w:p>
       <w:pPr>
-        <w:pStyle w:val="Body"/>
-        <w:bidi w:val="0"/>
-      </w:pPr>
-    </w:p>
-    <w:p>
-      <w:pPr>
-        <w:pStyle w:val="Body"/>
-        <w:bidi w:val="0"/>
-      </w:pPr>
-      <w:r>
-        <w:rPr>
+        <w:pStyle w:val="Body A"/>
+      </w:pPr>
+    </w:p>
+    <w:p>
+      <w:pPr>
+        <w:pStyle w:val="Body A"/>
+        <w:rPr>
+          <w:rStyle w:val="None"/>
+          <w:lang w:val="en-US"/>
+        </w:rPr>
+      </w:pPr>
+      <w:r>
+        <w:rPr>
+          <w:rStyle w:val="None"/>
           <w:rtl w:val="0"/>
           <w:lang w:val="en-US"/>
         </w:rPr>
@@ -1264,20 +1799,31 @@
     </w:p>
     <w:p>
       <w:pPr>
-        <w:pStyle w:val="Body"/>
-        <w:bidi w:val="0"/>
-      </w:pPr>
-    </w:p>
-    <w:p>
-      <w:pPr>
-        <w:pStyle w:val="Body"/>
-        <w:rPr>
-          <w:i w:val="1"/>
-          <w:iCs w:val="1"/>
-        </w:rPr>
-      </w:pPr>
-      <w:r>
-        <w:rPr>
+        <w:pStyle w:val="Body A"/>
+        <w:rPr>
+          <w:rStyle w:val="None"/>
+          <w:lang w:val="en-US"/>
+        </w:rPr>
+      </w:pPr>
+    </w:p>
+    <w:p>
+      <w:pPr>
+        <w:pStyle w:val="Body A"/>
+      </w:pPr>
+    </w:p>
+    <w:p>
+      <w:pPr>
+        <w:pStyle w:val="Body A"/>
+        <w:rPr>
+          <w:rStyle w:val="None"/>
+          <w:i w:val="1"/>
+          <w:iCs w:val="1"/>
+          <w:lang w:val="en-US"/>
+        </w:rPr>
+      </w:pPr>
+      <w:r>
+        <w:rPr>
+          <w:rStyle w:val="None"/>
           <w:i w:val="1"/>
           <w:iCs w:val="1"/>
           <w:rtl w:val="0"/>
@@ -1288,17 +1834,16 @@
     </w:p>
     <w:p>
       <w:pPr>
-        <w:pStyle w:val="Body"/>
-        <w:bidi w:val="0"/>
-      </w:pPr>
-    </w:p>
-    <w:p>
-      <w:pPr>
-        <w:pStyle w:val="Body"/>
-        <w:bidi w:val="0"/>
-      </w:pPr>
-      <w:r>
-        <w:rPr>
+        <w:pStyle w:val="Body A"/>
+      </w:pPr>
+    </w:p>
+    <w:p>
+      <w:pPr>
+        <w:pStyle w:val="Body A"/>
+      </w:pPr>
+      <w:r>
+        <w:rPr>
+          <w:rStyle w:val="None"/>
           <w:rtl w:val="0"/>
           <w:lang w:val="de-DE"/>
         </w:rPr>
@@ -1307,39 +1852,27 @@
     </w:p>
     <w:p>
       <w:pPr>
-        <w:pStyle w:val="Body"/>
-        <w:bidi w:val="0"/>
-      </w:pPr>
-    </w:p>
-    <w:p>
-      <w:pPr>
-        <w:pStyle w:val="Body"/>
-        <w:bidi w:val="0"/>
-      </w:pPr>
-      <w:r>
-        <w:rPr>
-          <w:rtl w:val="0"/>
-          <w:lang w:val="de-DE"/>
-        </w:rPr>
-        <w:t>We are not sure what the reviewer means with the remark on stochastic resonance. This phenomenon is not considered in our study.</w:t>
-      </w:r>
-    </w:p>
-    <w:p>
-      <w:pPr>
-        <w:pStyle w:val="Body"/>
-        <w:bidi w:val="0"/>
-      </w:pPr>
-    </w:p>
-    <w:p>
-      <w:pPr>
-        <w:pStyle w:val="Body"/>
-        <w:rPr>
-          <w:i w:val="1"/>
-          <w:iCs w:val="1"/>
-        </w:rPr>
-      </w:pPr>
-      <w:r>
-        <w:rPr>
+        <w:pStyle w:val="Body A"/>
+      </w:pPr>
+    </w:p>
+    <w:p>
+      <w:pPr>
+        <w:pStyle w:val="Body A"/>
+      </w:pPr>
+    </w:p>
+    <w:p>
+      <w:pPr>
+        <w:pStyle w:val="Body A"/>
+        <w:rPr>
+          <w:rStyle w:val="None"/>
+          <w:i w:val="1"/>
+          <w:iCs w:val="1"/>
+          <w:lang w:val="en-US"/>
+        </w:rPr>
+      </w:pPr>
+      <w:r>
+        <w:rPr>
+          <w:rStyle w:val="None"/>
           <w:i w:val="1"/>
           <w:iCs w:val="1"/>
           <w:rtl w:val="0"/>
@@ -1350,17 +1883,20 @@
     </w:p>
     <w:p>
       <w:pPr>
-        <w:pStyle w:val="Body"/>
-        <w:bidi w:val="0"/>
-      </w:pPr>
-    </w:p>
-    <w:p>
-      <w:pPr>
-        <w:pStyle w:val="Body"/>
-        <w:bidi w:val="0"/>
-      </w:pPr>
-      <w:r>
-        <w:rPr>
+        <w:pStyle w:val="Body A"/>
+      </w:pPr>
+    </w:p>
+    <w:p>
+      <w:pPr>
+        <w:pStyle w:val="Body A"/>
+        <w:rPr>
+          <w:rStyle w:val="None"/>
+          <w:lang w:val="en-US"/>
+        </w:rPr>
+      </w:pPr>
+      <w:r>
+        <w:rPr>
+          <w:rStyle w:val="None"/>
           <w:rtl w:val="0"/>
           <w:lang w:val="en-US"/>
         </w:rPr>
@@ -1369,20 +1905,31 @@
     </w:p>
     <w:p>
       <w:pPr>
-        <w:pStyle w:val="Body"/>
-        <w:bidi w:val="0"/>
-      </w:pPr>
-    </w:p>
-    <w:p>
-      <w:pPr>
-        <w:pStyle w:val="Body"/>
-        <w:rPr>
-          <w:i w:val="1"/>
-          <w:iCs w:val="1"/>
-        </w:rPr>
-      </w:pPr>
-      <w:r>
-        <w:rPr>
+        <w:pStyle w:val="Body A"/>
+        <w:rPr>
+          <w:rStyle w:val="None"/>
+          <w:lang w:val="en-US"/>
+        </w:rPr>
+      </w:pPr>
+    </w:p>
+    <w:p>
+      <w:pPr>
+        <w:pStyle w:val="Body A"/>
+      </w:pPr>
+    </w:p>
+    <w:p>
+      <w:pPr>
+        <w:pStyle w:val="Body A"/>
+        <w:rPr>
+          <w:rStyle w:val="None"/>
+          <w:i w:val="1"/>
+          <w:iCs w:val="1"/>
+          <w:lang w:val="en-US"/>
+        </w:rPr>
+      </w:pPr>
+      <w:r>
+        <w:rPr>
+          <w:rStyle w:val="None"/>
           <w:i w:val="1"/>
           <w:iCs w:val="1"/>
           <w:rtl w:val="0"/>
@@ -1393,17 +1940,16 @@
     </w:p>
     <w:p>
       <w:pPr>
-        <w:pStyle w:val="Body"/>
-        <w:bidi w:val="0"/>
-      </w:pPr>
-    </w:p>
-    <w:p>
-      <w:pPr>
-        <w:pStyle w:val="Body"/>
-        <w:bidi w:val="0"/>
-      </w:pPr>
-      <w:r>
-        <w:rPr>
+        <w:pStyle w:val="Body A"/>
+      </w:pPr>
+    </w:p>
+    <w:p>
+      <w:pPr>
+        <w:pStyle w:val="Body A"/>
+      </w:pPr>
+      <w:r>
+        <w:rPr>
+          <w:rStyle w:val="None"/>
           <w:rtl w:val="0"/>
           <w:lang w:val="en-US"/>
         </w:rPr>
@@ -1424,6 +1970,10 @@
 <file path=word/footer1.xml><?xml version="1.0" encoding="utf-8"?>
 <w:ftr xmlns:r="http://schemas.openxmlformats.org/officeDocument/2006/relationships" xmlns:wp="http://schemas.openxmlformats.org/drawingml/2006/wordprocessingDrawing" xmlns:w="http://schemas.openxmlformats.org/wordprocessingml/2006/main" xmlns:w10="urn:schemas-microsoft-com:office:word" xmlns:w14="http://schemas.microsoft.com/office/word/2010/wordml" xmlns:wps="http://schemas.microsoft.com/office/word/2010/wordprocessingShape" xmlns:wpg="http://schemas.microsoft.com/office/word/2010/wordprocessingGroup" xmlns:mc="http://schemas.openxmlformats.org/markup-compatibility/2006" xmlns:v="urn:schemas-microsoft-com:vml" xmlns:o="urn:schemas-microsoft-com:office:office" xmlns:m="http://schemas.openxmlformats.org/officeDocument/2006/math" mc:Ignorable="w14">
   <w:p>
+    <w:pPr>
+      <w:pStyle w:val="Header &amp; Footer"/>
+      <w:bidi w:val="0"/>
+    </w:pPr>
     <w:r/>
   </w:p>
 </w:ftr>
@@ -1432,6 +1982,10 @@
 <file path=word/header1.xml><?xml version="1.0" encoding="utf-8"?>
 <w:hdr xmlns:r="http://schemas.openxmlformats.org/officeDocument/2006/relationships" xmlns:wp="http://schemas.openxmlformats.org/drawingml/2006/wordprocessingDrawing" xmlns:w="http://schemas.openxmlformats.org/wordprocessingml/2006/main" xmlns:w10="urn:schemas-microsoft-com:office:word" xmlns:w14="http://schemas.microsoft.com/office/word/2010/wordml" xmlns:wps="http://schemas.microsoft.com/office/word/2010/wordprocessingShape" xmlns:wpg="http://schemas.microsoft.com/office/word/2010/wordprocessingGroup" xmlns:mc="http://schemas.openxmlformats.org/markup-compatibility/2006" xmlns:v="urn:schemas-microsoft-com:vml" xmlns:o="urn:schemas-microsoft-com:office:office" xmlns:m="http://schemas.openxmlformats.org/officeDocument/2006/math" mc:Ignorable="w14">
   <w:p>
+    <w:pPr>
+      <w:pStyle w:val="Header &amp; Footer"/>
+      <w:bidi w:val="0"/>
+    </w:pPr>
     <w:r/>
   </w:p>
 </w:hdr>
@@ -1544,9 +2098,58 @@
     <w:next w:val="No List"/>
     <w:pPr/>
   </w:style>
+  <w:style w:type="paragraph" w:styleId="Header &amp; Footer">
+    <w:name w:val="Header &amp; Footer"/>
+    <w:next w:val="Header &amp; Footer"/>
+    <w:pPr>
+      <w:keepNext w:val="0"/>
+      <w:keepLines w:val="0"/>
+      <w:pageBreakBefore w:val="0"/>
+      <w:widowControl w:val="1"/>
+      <w:shd w:val="clear" w:color="auto" w:fill="auto"/>
+      <w:tabs>
+        <w:tab w:val="right" w:pos="9020"/>
+      </w:tabs>
+      <w:suppressAutoHyphens w:val="0"/>
+      <w:bidi w:val="0"/>
+      <w:spacing w:before="0" w:after="0" w:line="240" w:lineRule="auto"/>
+      <w:ind w:left="0" w:right="0" w:firstLine="0"/>
+      <w:jc w:val="left"/>
+      <w:outlineLvl w:val="9"/>
+    </w:pPr>
+    <w:rPr>
+      <w:rFonts w:ascii="Helvetica Neue" w:cs="Arial Unicode MS" w:hAnsi="Helvetica Neue" w:eastAsia="Arial Unicode MS"/>
+      <w:b w:val="0"/>
+      <w:bCs w:val="0"/>
+      <w:i w:val="0"/>
+      <w:iCs w:val="0"/>
+      <w:caps w:val="0"/>
+      <w:smallCaps w:val="0"/>
+      <w:strike w:val="0"/>
+      <w:dstrike w:val="0"/>
+      <w:outline w:val="0"/>
+      <w:color w:val="000000"/>
+      <w:spacing w:val="0"/>
+      <w:kern w:val="0"/>
+      <w:position w:val="0"/>
+      <w:sz w:val="24"/>
+      <w:szCs w:val="24"/>
+      <w:u w:val="none"/>
+      <w:shd w:val="nil" w:color="auto" w:fill="auto"/>
+      <w:vertAlign w:val="baseline"/>
+      <w14:textOutline>
+        <w14:noFill/>
+      </w14:textOutline>
+      <w14:textFill>
+        <w14:solidFill>
+          <w14:srgbClr w14:val="000000"/>
+        </w14:solidFill>
+      </w14:textFill>
+    </w:rPr>
+  </w:style>
   <w:style w:type="paragraph" w:styleId="Heading">
     <w:name w:val="Heading"/>
-    <w:next w:val="Body"/>
+    <w:next w:val="Body A"/>
     <w:pPr>
       <w:keepNext w:val="1"/>
       <w:keepLines w:val="0"/>
@@ -1577,12 +2180,13 @@
       <w:position w:val="0"/>
       <w:sz w:val="36"/>
       <w:szCs w:val="36"/>
-      <w:u w:val="none"/>
+      <w:u w:val="none" w:color="ffffff"/>
       <w:shd w:val="nil" w:color="auto" w:fill="auto"/>
       <w:vertAlign w:val="baseline"/>
       <w:lang w:val="it-IT"/>
-      <w14:textOutline>
+      <w14:textOutline w14:w="12700" w14:cap="flat">
         <w14:noFill/>
+        <w14:miter w14:lim="400000"/>
       </w14:textOutline>
       <w14:textFill>
         <w14:solidFill>
@@ -1591,9 +2195,9 @@
       </w14:textFill>
     </w:rPr>
   </w:style>
-  <w:style w:type="paragraph" w:styleId="Body">
-    <w:name w:val="Body"/>
-    <w:next w:val="Body"/>
+  <w:style w:type="paragraph" w:styleId="Body A">
+    <w:name w:val="Body A"/>
+    <w:next w:val="Body A"/>
     <w:pPr>
       <w:keepNext w:val="0"/>
       <w:keepLines w:val="0"/>
@@ -1624,12 +2228,13 @@
       <w:position w:val="0"/>
       <w:sz w:val="22"/>
       <w:szCs w:val="22"/>
-      <w:u w:val="none"/>
+      <w:u w:val="none" w:color="ffffff"/>
       <w:shd w:val="nil" w:color="auto" w:fill="auto"/>
       <w:vertAlign w:val="baseline"/>
       <w:lang w:val="it-IT"/>
-      <w14:textOutline>
+      <w14:textOutline w14:w="12700" w14:cap="flat">
         <w14:noFill/>
+        <w14:miter w14:lim="400000"/>
       </w14:textOutline>
       <w14:textFill>
         <w14:solidFill>
@@ -1638,15 +2243,15 @@
       </w14:textFill>
     </w:rPr>
   </w:style>
-  <w:style w:type="character" w:styleId="None">
-    <w:name w:val="None"/>
+  <w:style w:type="character" w:styleId="None A">
+    <w:name w:val="None A"/>
     <w:rPr>
       <w:lang w:val="it-IT"/>
     </w:rPr>
   </w:style>
   <w:style w:type="paragraph" w:styleId="Heading 2">
     <w:name w:val="Heading 2"/>
-    <w:next w:val="Body"/>
+    <w:next w:val="Body A"/>
     <w:pPr>
       <w:keepNext w:val="1"/>
       <w:keepLines w:val="0"/>
@@ -1677,12 +2282,13 @@
       <w:position w:val="0"/>
       <w:sz w:val="32"/>
       <w:szCs w:val="32"/>
-      <w:u w:val="none"/>
+      <w:u w:val="none" w:color="ffffff"/>
       <w:shd w:val="nil" w:color="auto" w:fill="auto"/>
       <w:vertAlign w:val="baseline"/>
       <w:lang w:val="en-US"/>
-      <w14:textOutline>
+      <w14:textOutline w14:w="12700" w14:cap="flat">
         <w14:noFill/>
+        <w14:miter w14:lim="400000"/>
       </w14:textOutline>
       <w14:textFill>
         <w14:solidFill>
@@ -1691,12 +2297,16 @@
       </w14:textFill>
     </w:rPr>
   </w:style>
+  <w:style w:type="character" w:styleId="None">
+    <w:name w:val="None"/>
+  </w:style>
   <w:style w:type="character" w:styleId="Hyperlink.0">
     <w:name w:val="Hyperlink.0"/>
-    <w:basedOn w:val="Hyperlink"/>
+    <w:basedOn w:val="None"/>
     <w:next w:val="Hyperlink.0"/>
     <w:rPr>
-      <w:u w:val="single"/>
+      <w:u w:val="single" w:color="ffffff"/>
+      <w:lang w:val="en-US"/>
     </w:rPr>
   </w:style>
 </w:styles>
@@ -1713,10 +2323,10 @@
         <a:srgbClr val="FFFFFF"/>
       </a:lt1>
       <a:dk2>
-        <a:srgbClr val="5E5E5E"/>
+        <a:srgbClr val="A7A7A7"/>
       </a:dk2>
       <a:lt2>
-        <a:srgbClr val="D5D5D5"/>
+        <a:srgbClr val="535353"/>
       </a:lt2>
       <a:accent1>
         <a:srgbClr val="00A2FF"/>
@@ -1893,11 +2503,14 @@
     <a:spDef>
       <a:spPr>
         <a:solidFill>
-          <a:srgbClr val="000000"/>
+          <a:srgbClr val="FFFFFF"/>
         </a:solidFill>
-        <a:ln w="12700" cap="flat">
-          <a:noFill/>
-          <a:miter lim="400000"/>
+        <a:ln w="25400" cap="flat">
+          <a:solidFill>
+            <a:schemeClr val="accent1"/>
+          </a:solidFill>
+          <a:prstDash val="solid"/>
+          <a:round/>
         </a:ln>
         <a:effectLst/>
         <a:sp3d/>
@@ -1906,7 +2519,7 @@
         <a:spAutoFit/>
       </a:bodyPr>
       <a:lstStyle>
-        <a:defPPr marL="0" marR="0" indent="0" algn="ctr" defTabSz="584200" rtl="0" fontAlgn="auto" latinLnBrk="0" hangingPunct="0">
+        <a:defPPr marL="0" marR="0" indent="0" algn="l" defTabSz="914400" rtl="0" fontAlgn="auto" latinLnBrk="0" hangingPunct="0">
           <a:lnSpc>
             <a:spcPct val="100000"/>
           </a:lnSpc>
@@ -1921,19 +2534,19 @@
           <a:buFontTx/>
           <a:buNone/>
           <a:tabLst/>
-          <a:defRPr b="0" baseline="0" cap="none" i="0" spc="0" strike="noStrike" sz="1200" u="none" kumimoji="0" normalizeH="0">
+          <a:defRPr b="0" baseline="0" cap="none" i="0" spc="0" strike="noStrike" sz="1800" u="none" kumimoji="0" normalizeH="0">
             <a:ln>
               <a:noFill/>
             </a:ln>
             <a:solidFill>
-              <a:srgbClr val="FFFFFF"/>
+              <a:srgbClr val="000000"/>
             </a:solidFill>
             <a:effectLst/>
             <a:uFillTx/>
-            <a:latin typeface="Helvetica Neue Medium"/>
-            <a:ea typeface="Helvetica Neue Medium"/>
-            <a:cs typeface="Helvetica Neue Medium"/>
-            <a:sym typeface="Helvetica Neue Medium"/>
+            <a:latin typeface="+mn-lt"/>
+            <a:ea typeface="+mn-ea"/>
+            <a:cs typeface="+mn-cs"/>
+            <a:sym typeface="Helvetica Neue"/>
           </a:defRPr>
         </a:defPPr>
         <a:lvl1pPr marL="0" marR="0" indent="0" algn="l" defTabSz="914400" rtl="0" fontAlgn="auto" latinLnBrk="1" hangingPunct="0">
@@ -2183,10 +2796,10 @@
         <a:noFill/>
         <a:ln w="25400" cap="flat">
           <a:solidFill>
-            <a:srgbClr val="000000"/>
+            <a:schemeClr val="accent1"/>
           </a:solidFill>
           <a:prstDash val="solid"/>
-          <a:miter lim="400000"/>
+          <a:round/>
         </a:ln>
         <a:effectLst/>
         <a:sp3d/>
@@ -2477,7 +3090,7 @@
         <a:spAutoFit/>
       </a:bodyPr>
       <a:lstStyle>
-        <a:defPPr marL="0" marR="0" indent="0" algn="l" defTabSz="457200" rtl="0" fontAlgn="auto" latinLnBrk="0" hangingPunct="0">
+        <a:defPPr marL="0" marR="0" indent="0" algn="l" defTabSz="914400" rtl="0" fontAlgn="auto" latinLnBrk="0" hangingPunct="0">
           <a:lnSpc>
             <a:spcPct val="100000"/>
           </a:lnSpc>
@@ -2492,7 +3105,7 @@
           <a:buFontTx/>
           <a:buNone/>
           <a:tabLst/>
-          <a:defRPr b="0" baseline="0" cap="none" i="0" spc="0" strike="noStrike" sz="1100" u="none" kumimoji="0" normalizeH="0">
+          <a:defRPr b="0" baseline="0" cap="none" i="0" spc="0" strike="noStrike" sz="1800" u="none" kumimoji="0" normalizeH="0">
             <a:ln>
               <a:noFill/>
             </a:ln>

</xml_diff>